<commit_message>
Mucha mierda, vamos por el 3
</commit_message>
<xml_diff>
--- a/p3/plantilla-memoria-practica3-2019.docx
+++ b/p3/plantilla-memoria-practica3-2019.docx
@@ -95,7 +95,7 @@
           <w:docPartGallery w:val="Table of Contents"/>
           <w:docPartUnique w:val="true"/>
         </w:docPartObj>
-        <w:id w:val="1830788116"/>
+        <w:id w:val="857531688"/>
       </w:sdtPr>
       <w:sdtContent>
         <w:p>
@@ -288,9 +288,9 @@
         <w:rPr/>
       </w:pPr>
       <w:bookmarkStart w:id="4" w:name="__RefHeading___Toc521_162129402"/>
-      <w:bookmarkStart w:id="5" w:name="_Toc411429201"/>
+      <w:bookmarkStart w:id="5" w:name="_Toc4114291991"/>
       <w:bookmarkStart w:id="6" w:name="_Toc413399356"/>
-      <w:bookmarkStart w:id="7" w:name="_Toc4114291991"/>
+      <w:bookmarkStart w:id="7" w:name="_Toc411429201"/>
       <w:bookmarkEnd w:id="4"/>
       <w:bookmarkEnd w:id="5"/>
       <w:bookmarkEnd w:id="6"/>
@@ -313,10 +313,10 @@
       <w:r>
         <w:rPr/>
       </w:r>
-      <w:bookmarkStart w:id="8" w:name="_Toc413399357"/>
-      <w:bookmarkStart w:id="9" w:name="_Toc410209332"/>
-      <w:bookmarkStart w:id="10" w:name="_Toc413399357"/>
-      <w:bookmarkStart w:id="11" w:name="_Toc410209332"/>
+      <w:bookmarkStart w:id="8" w:name="_Toc410209332"/>
+      <w:bookmarkStart w:id="9" w:name="_Toc413399357"/>
+      <w:bookmarkStart w:id="10" w:name="_Toc410209332"/>
+      <w:bookmarkStart w:id="11" w:name="_Toc413399357"/>
       <w:bookmarkEnd w:id="10"/>
       <w:bookmarkEnd w:id="11"/>
     </w:p>
@@ -411,19 +411,19 @@
               <w:pStyle w:val="Normal"/>
               <w:spacing w:lineRule="auto" w:line="240" w:before="0" w:after="0"/>
               <w:rPr>
-                <w:rFonts w:asciiTheme="minorHAnsi" w:cstheme="minorBidi" w:eastAsiaTheme="minorHAnsi" w:hAnsiTheme="minorHAnsi"/>
-              </w:rPr>
-            </w:pPr>
-            <w:r>
-              <w:rPr>
-                <w:rFonts w:asciiTheme="minorHAnsi" w:cstheme="minorBidi" w:eastAsiaTheme="minorHAnsi" w:hAnsiTheme="minorHAnsi"/>
+                <w:rFonts w:ascii="Calibri" w:hAnsi="Calibri" w:eastAsia="Calibri" w:cs="" w:asciiTheme="minorHAnsi" w:cstheme="minorBidi" w:eastAsiaTheme="minorHAnsi" w:hAnsiTheme="minorHAnsi"/>
+              </w:rPr>
+            </w:pPr>
+            <w:r>
+              <w:rPr>
+                <w:rFonts w:eastAsia="Calibri" w:cs="" w:cstheme="minorBidi" w:eastAsiaTheme="minorHAnsi"/>
                 <w:lang w:val="en-US"/>
               </w:rPr>
               <w:t xml:space="preserve">Los siguientes cambios se realizan en la carpeta conf.d donde se localizan todos los ficheros de configutación de </w:t>
             </w:r>
             <w:r>
               <w:rPr>
-                <w:rFonts w:asciiTheme="minorHAnsi" w:cstheme="minorBidi" w:eastAsiaTheme="minorHAnsi" w:hAnsiTheme="minorHAnsi"/>
+                <w:rFonts w:eastAsia="Calibri" w:cs="" w:cstheme="minorBidi" w:eastAsiaTheme="minorHAnsi"/>
                 <w:i/>
                 <w:iCs/>
                 <w:lang w:val="en-US"/>
@@ -491,19 +491,31 @@
             </w:r>
             <w:r>
               <w:rPr>
+                <w:rFonts w:asciiTheme="minorHAnsi" w:cstheme="minorBidi" w:eastAsiaTheme="minorHAnsi" w:hAnsiTheme="minorHAnsi"/>
                 <w:b/>
                 <w:bCs/>
+                <w:highlight w:val="darkGreen"/>
                 <w:lang w:val="en-US"/>
               </w:rPr>
               <w:t>accfile</w:t>
             </w:r>
             <w:r>
               <w:rPr>
+                <w:rFonts w:asciiTheme="minorHAnsi" w:cstheme="minorBidi" w:eastAsiaTheme="minorHAnsi" w:hAnsiTheme="minorHAnsi"/>
                 <w:b w:val="false"/>
                 <w:bCs w:val="false"/>
-                <w:lang w:val="en-US"/>
-              </w:rPr>
-              <w:t xml:space="preserve">, </w:t>
+                <w:highlight w:val="darkGreen"/>
+                <w:lang w:val="en-US"/>
+              </w:rPr>
+              <w:t>,</w:t>
+            </w:r>
+            <w:r>
+              <w:rPr>
+                <w:b w:val="false"/>
+                <w:bCs w:val="false"/>
+                <w:lang w:val="en-US"/>
+              </w:rPr>
+              <w:t xml:space="preserve"> </w:t>
             </w:r>
             <w:r>
               <w:rPr>
@@ -523,8 +535,10 @@
             </w:r>
             <w:r>
               <w:rPr>
+                <w:rFonts w:asciiTheme="minorHAnsi" w:cstheme="minorBidi" w:eastAsiaTheme="minorHAnsi" w:hAnsiTheme="minorHAnsi"/>
                 <w:b/>
                 <w:bCs/>
+                <w:highlight w:val="darkGreen"/>
                 <w:lang w:val="en-US"/>
               </w:rPr>
               <w:t>yate</w:t>
@@ -567,15 +581,7 @@
                 <w:bCs w:val="false"/>
                 <w:lang w:val="en-US"/>
               </w:rPr>
-              <w:t xml:space="preserve">. </w:t>
-            </w:r>
-            <w:r>
-              <w:rPr>
-                <w:b w:val="false"/>
-                <w:bCs w:val="false"/>
-                <w:lang w:val="en-US"/>
-              </w:rPr>
-              <w:t xml:space="preserve">Para los ficheros </w:t>
+              <w:t xml:space="preserve">. Para los ficheros </w:t>
             </w:r>
             <w:r>
               <w:rPr>
@@ -901,14 +907,349 @@
                 <w:highlight w:val="yellow"/>
                 <w:lang w:val="en-US"/>
               </w:rPr>
-              <w:t xml:space="preserve">Se cambia la extensión del fichero conf.d/regexroute.conf.sample a conf.d/regexroute.conf </w:t>
-            </w:r>
-            <w:r>
-              <w:rPr>
-                <w:highlight w:val="yellow"/>
-                <w:lang w:val="en-US"/>
-              </w:rPr>
-              <w:t>para llamar a los telefonos de prueba.</w:t>
+              <w:t>Se cambia la extensión del fichero conf.d/</w:t>
+            </w:r>
+            <w:r>
+              <w:rPr>
+                <w:b/>
+                <w:bCs/>
+                <w:highlight w:val="yellow"/>
+                <w:lang w:val="en-US"/>
+              </w:rPr>
+              <w:t>regexroute.conf.sample</w:t>
+            </w:r>
+            <w:r>
+              <w:rPr>
+                <w:highlight w:val="yellow"/>
+                <w:lang w:val="en-US"/>
+              </w:rPr>
+              <w:t xml:space="preserve"> a conf.d/</w:t>
+            </w:r>
+            <w:r>
+              <w:rPr>
+                <w:b/>
+                <w:bCs/>
+                <w:highlight w:val="yellow"/>
+                <w:lang w:val="en-US"/>
+              </w:rPr>
+              <w:t>regexroute.conf</w:t>
+            </w:r>
+            <w:r>
+              <w:rPr>
+                <w:highlight w:val="yellow"/>
+                <w:lang w:val="en-US"/>
+              </w:rPr>
+              <w:t xml:space="preserve"> para llamar a los telefonos de prueba.</w:t>
+            </w:r>
+          </w:p>
+          <w:p>
+            <w:pPr>
+              <w:pStyle w:val="Footnote"/>
+              <w:spacing w:lineRule="auto" w:line="240" w:before="0" w:after="0"/>
+              <w:rPr/>
+            </w:pPr>
+            <w:r>
+              <w:rPr>
+                <w:highlight w:val="yellow"/>
+                <w:lang w:val="en-US"/>
+              </w:rPr>
+              <w:t xml:space="preserve">Se ejecuta el script </w:t>
+            </w:r>
+            <w:r>
+              <w:rPr>
+                <w:b/>
+                <w:bCs/>
+                <w:highlight w:val="yellow"/>
+                <w:lang w:val="en-US"/>
+              </w:rPr>
+              <w:t xml:space="preserve">autogen.sh </w:t>
+            </w:r>
+            <w:r>
+              <w:rPr>
+                <w:b w:val="false"/>
+                <w:bCs w:val="false"/>
+                <w:highlight w:val="yellow"/>
+                <w:lang w:val="en-US"/>
+              </w:rPr>
+              <w:t xml:space="preserve">y el ejecutable </w:t>
+            </w:r>
+            <w:r>
+              <w:rPr>
+                <w:b/>
+                <w:bCs/>
+                <w:highlight w:val="yellow"/>
+                <w:lang w:val="en-US"/>
+              </w:rPr>
+              <w:t>configure</w:t>
+            </w:r>
+            <w:r>
+              <w:rPr>
+                <w:b w:val="false"/>
+                <w:bCs w:val="false"/>
+                <w:highlight w:val="yellow"/>
+                <w:lang w:val="en-US"/>
+              </w:rPr>
+              <w:t xml:space="preserve">, y por último ejecutamos </w:t>
+            </w:r>
+            <w:r>
+              <w:rPr>
+                <w:b/>
+                <w:bCs/>
+                <w:highlight w:val="yellow"/>
+                <w:lang w:val="en-US"/>
+              </w:rPr>
+              <w:t xml:space="preserve">make </w:t>
+            </w:r>
+            <w:r>
+              <w:rPr>
+                <w:b w:val="false"/>
+                <w:bCs w:val="false"/>
+                <w:highlight w:val="yellow"/>
+                <w:lang w:val="en-US"/>
+              </w:rPr>
+              <w:t>para obtener los siguiente</w:t>
+            </w:r>
+            <w:r>
+              <w:rPr>
+                <w:b/>
+                <w:bCs/>
+                <w:highlight w:val="yellow"/>
+                <w:lang w:val="en-US"/>
+              </w:rPr>
+              <w:t xml:space="preserve"> </w:t>
+            </w:r>
+            <w:r>
+              <w:rPr>
+                <w:b w:val="false"/>
+                <w:bCs w:val="false"/>
+                <w:highlight w:val="yellow"/>
+                <w:lang w:val="en-US"/>
+              </w:rPr>
+              <w:t xml:space="preserve">desplegables: </w:t>
+            </w:r>
+            <w:r>
+              <w:rPr>
+                <w:b/>
+                <w:bCs/>
+                <w:highlight w:val="yellow"/>
+                <w:lang w:val="en-US"/>
+              </w:rPr>
+              <w:t xml:space="preserve">yate </w:t>
+            </w:r>
+            <w:r>
+              <w:rPr>
+                <w:b w:val="false"/>
+                <w:bCs w:val="false"/>
+                <w:highlight w:val="yellow"/>
+                <w:lang w:val="en-US"/>
+              </w:rPr>
+              <w:t xml:space="preserve">y </w:t>
+            </w:r>
+            <w:r>
+              <w:rPr>
+                <w:b/>
+                <w:bCs/>
+                <w:highlight w:val="yellow"/>
+                <w:lang w:val="en-US"/>
+              </w:rPr>
+              <w:t>run</w:t>
+            </w:r>
+            <w:r>
+              <w:rPr>
+                <w:b w:val="false"/>
+                <w:bCs w:val="false"/>
+                <w:highlight w:val="yellow"/>
+                <w:lang w:val="en-US"/>
+              </w:rPr>
+              <w:t>.</w:t>
+            </w:r>
+          </w:p>
+          <w:p>
+            <w:pPr>
+              <w:pStyle w:val="Footnote"/>
+              <w:spacing w:lineRule="auto" w:line="240" w:before="0" w:after="0"/>
+              <w:rPr/>
+            </w:pPr>
+            <w:r>
+              <w:rPr>
+                <w:highlight w:val="yellow"/>
+                <w:lang w:val="en-US"/>
+              </w:rPr>
+              <w:t xml:space="preserve">Se ejecuta </w:t>
+            </w:r>
+            <w:r>
+              <w:rPr>
+                <w:b/>
+                <w:bCs/>
+                <w:highlight w:val="yellow"/>
+                <w:lang w:val="en-US"/>
+              </w:rPr>
+              <w:t>run</w:t>
+            </w:r>
+            <w:r>
+              <w:rPr>
+                <w:b w:val="false"/>
+                <w:bCs w:val="false"/>
+                <w:highlight w:val="yellow"/>
+                <w:lang w:val="en-US"/>
+              </w:rPr>
+              <w:t>, y cambiamos a la carpeta</w:t>
+            </w:r>
+            <w:r>
+              <w:rPr>
+                <w:b/>
+                <w:bCs/>
+                <w:highlight w:val="yellow"/>
+                <w:lang w:val="en-US"/>
+              </w:rPr>
+              <w:t xml:space="preserve"> </w:t>
+            </w:r>
+            <w:r>
+              <w:rPr>
+                <w:b w:val="false"/>
+                <w:bCs w:val="false"/>
+                <w:highlight w:val="yellow"/>
+                <w:lang w:val="en-US"/>
+              </w:rPr>
+              <w:t xml:space="preserve">yate/clients para dar permiso de ejecución a </w:t>
+            </w:r>
+            <w:r>
+              <w:rPr>
+                <w:b/>
+                <w:bCs/>
+                <w:highlight w:val="yellow"/>
+                <w:lang w:val="en-US"/>
+              </w:rPr>
+              <w:t>run-qt4</w:t>
+            </w:r>
+            <w:r>
+              <w:rPr>
+                <w:b w:val="false"/>
+                <w:bCs w:val="false"/>
+                <w:highlight w:val="yellow"/>
+                <w:lang w:val="en-US"/>
+              </w:rPr>
+              <w:t xml:space="preserve"> con </w:t>
+            </w:r>
+            <w:r>
+              <w:rPr>
+                <w:b/>
+                <w:bCs/>
+                <w:highlight w:val="yellow"/>
+                <w:lang w:val="en-US"/>
+              </w:rPr>
+              <w:t>chmod +x</w:t>
+            </w:r>
+            <w:r>
+              <w:rPr>
+                <w:b w:val="false"/>
+                <w:bCs w:val="false"/>
+                <w:highlight w:val="yellow"/>
+                <w:lang w:val="en-US"/>
+              </w:rPr>
+              <w:t>.</w:t>
+            </w:r>
+          </w:p>
+          <w:p>
+            <w:pPr>
+              <w:pStyle w:val="Footnote"/>
+              <w:spacing w:lineRule="auto" w:line="240" w:before="0" w:after="0"/>
+              <w:rPr/>
+            </w:pPr>
+            <w:r>
+              <w:rPr>
+                <w:b w:val="false"/>
+                <w:bCs w:val="false"/>
+                <w:highlight w:val="yellow"/>
+                <w:lang w:val="en-US"/>
+              </w:rPr>
+              <w:t xml:space="preserve">Dentro del panel de Yate, se accede a Settings &lt; Accounts, y se añade uno de los usaurios que de han introducido en </w:t>
+            </w:r>
+            <w:r>
+              <w:rPr>
+                <w:b/>
+                <w:bCs/>
+                <w:highlight w:val="yellow"/>
+                <w:lang w:val="en-US"/>
+              </w:rPr>
+              <w:t>regfile.conf</w:t>
+            </w:r>
+            <w:r>
+              <w:rPr>
+                <w:b w:val="false"/>
+                <w:bCs w:val="false"/>
+                <w:highlight w:val="yellow"/>
+                <w:lang w:val="en-US"/>
+              </w:rPr>
+              <w:t xml:space="preserve"> con </w:t>
+            </w:r>
+            <w:r>
+              <w:rPr>
+                <w:b/>
+                <w:bCs/>
+                <w:highlight w:val="yellow"/>
+                <w:lang w:val="en-US"/>
+              </w:rPr>
+              <w:t>server</w:t>
+            </w:r>
+            <w:r>
+              <w:rPr>
+                <w:b w:val="false"/>
+                <w:bCs w:val="false"/>
+                <w:highlight w:val="yellow"/>
+                <w:lang w:val="en-US"/>
+              </w:rPr>
+              <w:t xml:space="preserve"> y </w:t>
+            </w:r>
+            <w:r>
+              <w:rPr>
+                <w:b/>
+                <w:bCs/>
+                <w:highlight w:val="yellow"/>
+                <w:lang w:val="en-US"/>
+              </w:rPr>
+              <w:t>domain</w:t>
+            </w:r>
+            <w:r>
+              <w:rPr>
+                <w:b w:val="false"/>
+                <w:bCs w:val="false"/>
+                <w:highlight w:val="yellow"/>
+                <w:lang w:val="en-US"/>
+              </w:rPr>
+              <w:t xml:space="preserve"> en la dirección IP actual.</w:t>
+            </w:r>
+          </w:p>
+          <w:p>
+            <w:pPr>
+              <w:pStyle w:val="Footnote"/>
+              <w:spacing w:lineRule="auto" w:line="240" w:before="0" w:after="0"/>
+              <w:rPr>
+                <w:b w:val="false"/>
+                <w:b w:val="false"/>
+                <w:bCs w:val="false"/>
+                <w:highlight w:val="yellow"/>
+                <w:lang w:val="en-US"/>
+              </w:rPr>
+            </w:pPr>
+            <w:r>
+              <w:rPr/>
+            </w:r>
+          </w:p>
+          <w:p>
+            <w:pPr>
+              <w:pStyle w:val="Footnote"/>
+              <w:spacing w:lineRule="auto" w:line="240" w:before="0" w:after="0"/>
+              <w:rPr>
+                <w:b w:val="false"/>
+                <w:b w:val="false"/>
+                <w:bCs w:val="false"/>
+                <w:highlight w:val="yellow"/>
+                <w:lang w:val="en-US"/>
+              </w:rPr>
+            </w:pPr>
+            <w:r>
+              <w:rPr/>
             </w:r>
           </w:p>
           <w:p>
@@ -921,7 +1262,10 @@
               </w:rPr>
             </w:pPr>
             <w:r>
-              <w:rPr/>
+              <w:rPr>
+                <w:highlight w:val="yellow"/>
+                <w:lang w:val="en-US"/>
+              </w:rPr>
             </w:r>
           </w:p>
           <w:p>
@@ -1922,12 +2266,12 @@
           <w:lang w:val="en-US"/>
         </w:rPr>
       </w:r>
-      <w:bookmarkStart w:id="13" w:name="_Ref3483448651"/>
+      <w:bookmarkStart w:id="13" w:name="_Toc413399358"/>
       <w:bookmarkStart w:id="14" w:name="_Toc412817168"/>
-      <w:bookmarkStart w:id="15" w:name="_Toc413399358"/>
-      <w:bookmarkStart w:id="16" w:name="_Ref3483448651"/>
+      <w:bookmarkStart w:id="15" w:name="_Ref3483448651"/>
+      <w:bookmarkStart w:id="16" w:name="_Toc413399358"/>
       <w:bookmarkStart w:id="17" w:name="_Toc412817168"/>
-      <w:bookmarkStart w:id="18" w:name="_Toc413399358"/>
+      <w:bookmarkStart w:id="18" w:name="_Ref3483448651"/>
       <w:bookmarkEnd w:id="16"/>
       <w:bookmarkEnd w:id="17"/>
       <w:bookmarkEnd w:id="18"/>
@@ -4717,6 +5061,14 @@
       <w:lang w:val="en-US"/>
     </w:rPr>
   </w:style>
+  <w:style w:type="character" w:styleId="ListLabel14">
+    <w:name w:val="ListLabel 14"/>
+    <w:qFormat/>
+    <w:rPr>
+      <w:vanish/>
+      <w:lang w:val="en-US"/>
+    </w:rPr>
+  </w:style>
   <w:style w:type="paragraph" w:styleId="Heading">
     <w:name w:val="Heading"/>
     <w:basedOn w:val="Normal"/>

</xml_diff>

<commit_message>
Repetir con 3 pcs
</commit_message>
<xml_diff>
--- a/p3/plantilla-memoria-practica3-2019.docx
+++ b/p3/plantilla-memoria-practica3-2019.docx
@@ -95,7 +95,7 @@
           <w:docPartGallery w:val="Table of Contents"/>
           <w:docPartUnique w:val="true"/>
         </w:docPartObj>
-        <w:id w:val="857531688"/>
+        <w:id w:val="1753316816"/>
       </w:sdtPr>
       <w:sdtContent>
         <w:p>
@@ -436,9 +436,7 @@
               <w:pStyle w:val="Normal"/>
               <w:spacing w:lineRule="auto" w:line="240" w:before="0" w:after="0"/>
               <w:jc w:val="both"/>
-              <w:rPr>
-                <w:lang w:val="en-US"/>
-              </w:rPr>
+              <w:rPr/>
             </w:pPr>
             <w:r>
               <w:rPr>
@@ -452,13 +450,7 @@
                 <w:bCs/>
                 <w:lang w:val="en-US"/>
               </w:rPr>
-              <w:t>5061</w:t>
-            </w:r>
-            <w:r>
-              <w:rPr>
-                <w:lang w:val="en-US"/>
-              </w:rPr>
-              <w:t xml:space="preserve"> dentro del fichero </w:t>
+              <w:t>506</w:t>
             </w:r>
             <w:r>
               <w:rPr>
@@ -466,6 +458,20 @@
                 <w:bCs/>
                 <w:lang w:val="en-US"/>
               </w:rPr>
+              <w:t>0</w:t>
+            </w:r>
+            <w:r>
+              <w:rPr>
+                <w:lang w:val="en-US"/>
+              </w:rPr>
+              <w:t xml:space="preserve"> dentro del fichero </w:t>
+            </w:r>
+            <w:r>
+              <w:rPr>
+                <w:b/>
+                <w:bCs/>
+                <w:lang w:val="en-US"/>
+              </w:rPr>
               <w:t>ysipchan.conf.sample.</w:t>
             </w:r>
           </w:p>
@@ -474,12 +480,7 @@
               <w:pStyle w:val="Normal"/>
               <w:spacing w:lineRule="auto" w:line="240" w:before="0" w:after="0"/>
               <w:jc w:val="both"/>
-              <w:rPr>
-                <w:b w:val="false"/>
-                <w:b w:val="false"/>
-                <w:bCs w:val="false"/>
-                <w:lang w:val="en-US"/>
-              </w:rPr>
+              <w:rPr/>
             </w:pPr>
             <w:r>
               <w:rPr>
@@ -611,108 +612,6 @@
               <w:rPr>
                 <w:b w:val="false"/>
                 <w:bCs w:val="false"/>
-                <w:lang w:val="en-US"/>
-              </w:rPr>
-              <w:t>.</w:t>
-            </w:r>
-          </w:p>
-          <w:p>
-            <w:pPr>
-              <w:pStyle w:val="Normal"/>
-              <w:spacing w:lineRule="auto" w:line="240" w:before="0" w:after="0"/>
-              <w:jc w:val="both"/>
-              <w:rPr>
-                <w:b w:val="false"/>
-                <w:b w:val="false"/>
-                <w:bCs w:val="false"/>
-                <w:lang w:val="en-US"/>
-              </w:rPr>
-            </w:pPr>
-            <w:r>
-              <w:rPr>
-                <w:b w:val="false"/>
-                <w:bCs w:val="false"/>
-                <w:lang w:val="en-US"/>
-              </w:rPr>
-            </w:r>
-          </w:p>
-          <w:p>
-            <w:pPr>
-              <w:pStyle w:val="Normal"/>
-              <w:spacing w:lineRule="auto" w:line="240" w:before="0" w:after="0"/>
-              <w:jc w:val="both"/>
-              <w:rPr>
-                <w:lang w:val="en-US"/>
-              </w:rPr>
-            </w:pPr>
-            <w:r>
-              <w:rPr>
-                <w:lang w:val="en-US"/>
-              </w:rPr>
-              <w:t xml:space="preserve">Por último, damos permiso de ejecución a los ejecutables </w:t>
-            </w:r>
-            <w:r>
-              <w:rPr>
-                <w:i w:val="false"/>
-                <w:iCs w:val="false"/>
-                <w:lang w:val="en-US"/>
-              </w:rPr>
-              <w:t>yate-5.5.0-1.comilado/yate/</w:t>
-            </w:r>
-            <w:r>
-              <w:rPr>
-                <w:b/>
-                <w:bCs/>
-                <w:i w:val="false"/>
-                <w:iCs w:val="false"/>
-                <w:lang w:val="en-US"/>
-              </w:rPr>
-              <w:t>yate</w:t>
-            </w:r>
-            <w:r>
-              <w:rPr>
-                <w:i w:val="false"/>
-                <w:iCs w:val="false"/>
-                <w:lang w:val="en-US"/>
-              </w:rPr>
-              <w:t xml:space="preserve"> y  yate-5.5.0-1.comilado/yate/</w:t>
-            </w:r>
-            <w:r>
-              <w:rPr>
-                <w:b/>
-                <w:bCs/>
-                <w:i w:val="false"/>
-                <w:iCs w:val="false"/>
-                <w:lang w:val="en-US"/>
-              </w:rPr>
-              <w:t xml:space="preserve">run </w:t>
-            </w:r>
-            <w:r>
-              <w:rPr>
-                <w:b w:val="false"/>
-                <w:bCs w:val="false"/>
-                <w:i w:val="false"/>
-                <w:iCs w:val="false"/>
-                <w:lang w:val="en-US"/>
-              </w:rPr>
-              <w:t xml:space="preserve">mediante </w:t>
-            </w:r>
-            <w:r>
-              <w:rPr>
-                <w:b/>
-                <w:bCs/>
-                <w:i w:val="false"/>
-                <w:iCs w:val="false"/>
-                <w:lang w:val="en-US"/>
-              </w:rPr>
-              <w:t>chmod +x</w:t>
-            </w:r>
-            <w:r>
-              <w:rPr>
-                <w:b w:val="false"/>
-                <w:bCs w:val="false"/>
-                <w:i w:val="false"/>
-                <w:iCs w:val="false"/>
                 <w:lang w:val="en-US"/>
               </w:rPr>
               <w:t>.</w:t>
@@ -1093,61 +992,7 @@
                 <w:highlight w:val="yellow"/>
                 <w:lang w:val="en-US"/>
               </w:rPr>
-              <w:t>, y cambiamos a la carpeta</w:t>
-            </w:r>
-            <w:r>
-              <w:rPr>
-                <w:b/>
-                <w:bCs/>
-                <w:highlight w:val="yellow"/>
-                <w:lang w:val="en-US"/>
-              </w:rPr>
-              <w:t xml:space="preserve"> </w:t>
-            </w:r>
-            <w:r>
-              <w:rPr>
-                <w:b w:val="false"/>
-                <w:bCs w:val="false"/>
-                <w:highlight w:val="yellow"/>
-                <w:lang w:val="en-US"/>
-              </w:rPr>
-              <w:t xml:space="preserve">yate/clients para dar permiso de ejecución a </w:t>
-            </w:r>
-            <w:r>
-              <w:rPr>
-                <w:b/>
-                <w:bCs/>
-                <w:highlight w:val="yellow"/>
-                <w:lang w:val="en-US"/>
-              </w:rPr>
-              <w:t>run-qt4</w:t>
-            </w:r>
-            <w:r>
-              <w:rPr>
-                <w:b w:val="false"/>
-                <w:bCs w:val="false"/>
-                <w:highlight w:val="yellow"/>
-                <w:lang w:val="en-US"/>
-              </w:rPr>
-              <w:t xml:space="preserve"> con </w:t>
-            </w:r>
-            <w:r>
-              <w:rPr>
-                <w:b/>
-                <w:bCs/>
-                <w:highlight w:val="yellow"/>
-                <w:lang w:val="en-US"/>
-              </w:rPr>
-              <w:t>chmod +x</w:t>
-            </w:r>
-            <w:r>
-              <w:rPr>
-                <w:b w:val="false"/>
-                <w:bCs w:val="false"/>
-                <w:highlight w:val="yellow"/>
-                <w:lang w:val="en-US"/>
-              </w:rPr>
-              <w:t>.</w:t>
+              <w:t xml:space="preserve">, </w:t>
             </w:r>
           </w:p>
           <w:p>

</xml_diff>

<commit_message>
Queda conclusiones, introduccion y apartados 6 y 7
</commit_message>
<xml_diff>
--- a/p3/plantilla-memoria-practica3-2019.docx
+++ b/p3/plantilla-memoria-practica3-2019.docx
@@ -4,7 +4,7 @@
   <w:body>
     <w:p>
       <w:pPr>
-        <w:pStyle w:val="Title"/>
+        <w:pStyle w:val="Titular"/>
         <w:rPr/>
       </w:pPr>
       <w:bookmarkStart w:id="0" w:name="_Toc411429199"/>
@@ -18,7 +18,7 @@
     </w:p>
     <w:p>
       <w:pPr>
-        <w:pStyle w:val="Title"/>
+        <w:pStyle w:val="Titular"/>
         <w:rPr/>
       </w:pPr>
       <w:r>
@@ -95,7 +95,7 @@
           <w:docPartGallery w:val="Table of Contents"/>
           <w:docPartUnique w:val="true"/>
         </w:docPartObj>
-        <w:id w:val="1753316816"/>
+        <w:id w:val="1384342354"/>
       </w:sdtPr>
       <w:sdtContent>
         <w:p>
@@ -118,9 +118,8 @@
         </w:p>
         <w:p>
           <w:pPr>
-            <w:pStyle w:val="Contents1"/>
+            <w:pStyle w:val="Sumario1"/>
             <w:tabs>
-              <w:tab w:val="clear" w:pos="708"/>
               <w:tab w:val="right" w:pos="8504" w:leader="dot"/>
             </w:tabs>
             <w:rPr/>
@@ -131,7 +130,7 @@
           <w:r>
             <w:rPr>
               <w:webHidden/>
-              <w:rStyle w:val="IndexLink"/>
+              <w:rStyle w:val="Enlacedelndice"/>
               <w:vanish w:val="false"/>
             </w:rPr>
             <w:instrText> TOC \z \o "1-3" \u \h</w:instrText>
@@ -139,7 +138,7 @@
           <w:r>
             <w:rPr>
               <w:webHidden/>
-              <w:rStyle w:val="IndexLink"/>
+              <w:rStyle w:val="Enlacedelndice"/>
               <w:vanish w:val="false"/>
             </w:rPr>
             <w:fldChar w:fldCharType="separate"/>
@@ -148,7 +147,7 @@
             <w:r>
               <w:rPr>
                 <w:webHidden/>
-                <w:rStyle w:val="IndexLink"/>
+                <w:rStyle w:val="Enlacedelndice"/>
                 <w:vanish w:val="false"/>
               </w:rPr>
               <w:t>1Introducción</w:t>
@@ -159,9 +158,8 @@
         </w:p>
         <w:p>
           <w:pPr>
-            <w:pStyle w:val="Contents1"/>
+            <w:pStyle w:val="Sumario1"/>
             <w:tabs>
-              <w:tab w:val="clear" w:pos="708"/>
               <w:tab w:val="right" w:pos="8504" w:leader="dot"/>
             </w:tabs>
             <w:rPr/>
@@ -170,7 +168,7 @@
             <w:r>
               <w:rPr>
                 <w:webHidden/>
-                <w:rStyle w:val="IndexLink"/>
+                <w:rStyle w:val="Enlacedelndice"/>
                 <w:vanish w:val="false"/>
               </w:rPr>
               <w:t>2Realización de la práctica</w:t>
@@ -181,9 +179,8 @@
         </w:p>
         <w:p>
           <w:pPr>
-            <w:pStyle w:val="Contents1"/>
+            <w:pStyle w:val="Sumario1"/>
             <w:tabs>
-              <w:tab w:val="clear" w:pos="708"/>
               <w:tab w:val="right" w:pos="8504" w:leader="dot"/>
             </w:tabs>
             <w:rPr/>
@@ -192,7 +189,7 @@
             <w:r>
               <w:rPr>
                 <w:webHidden/>
-                <w:rStyle w:val="IndexLink"/>
+                <w:rStyle w:val="Enlacedelndice"/>
                 <w:vanish w:val="false"/>
               </w:rPr>
               <w:t>3Conclusiones</w:t>
@@ -246,7 +243,7 @@
     </w:p>
     <w:p>
       <w:pPr>
-        <w:pStyle w:val="Heading1"/>
+        <w:pStyle w:val="Ttulo1"/>
         <w:numPr>
           <w:ilvl w:val="0"/>
           <w:numId w:val="2"/>
@@ -280,7 +277,7 @@
     </w:p>
     <w:p>
       <w:pPr>
-        <w:pStyle w:val="Heading1"/>
+        <w:pStyle w:val="Ttulo1"/>
         <w:numPr>
           <w:ilvl w:val="0"/>
           <w:numId w:val="2"/>
@@ -288,9 +285,9 @@
         <w:rPr/>
       </w:pPr>
       <w:bookmarkStart w:id="4" w:name="__RefHeading___Toc521_162129402"/>
-      <w:bookmarkStart w:id="5" w:name="_Toc4114291991"/>
+      <w:bookmarkStart w:id="5" w:name="_Toc411429201"/>
       <w:bookmarkStart w:id="6" w:name="_Toc413399356"/>
-      <w:bookmarkStart w:id="7" w:name="_Toc411429201"/>
+      <w:bookmarkStart w:id="7" w:name="_Toc4114291991"/>
       <w:bookmarkEnd w:id="4"/>
       <w:bookmarkEnd w:id="5"/>
       <w:bookmarkEnd w:id="6"/>
@@ -302,7 +299,7 @@
     </w:p>
     <w:p>
       <w:pPr>
-        <w:pStyle w:val="Heading2"/>
+        <w:pStyle w:val="Ttulo2"/>
         <w:numPr>
           <w:ilvl w:val="0"/>
           <w:numId w:val="0"/>
@@ -377,7 +374,7 @@
           <w:bottom w:w="0" w:type="dxa"/>
           <w:right w:w="108" w:type="dxa"/>
         </w:tblCellMar>
-        <w:tblLook w:val="04a0" w:noVBand="1" w:noHBand="0" w:firstRow="1" w:lastRow="0" w:firstColumn="1" w:lastColumn="0"/>
+        <w:tblLook w:lastRow="0" w:firstRow="1" w:lastColumn="0" w:firstColumn="1" w:val="04a0" w:noHBand="0" w:noVBand="1"/>
       </w:tblPr>
       <w:tblGrid>
         <w:gridCol w:w="8494"/>
@@ -450,7 +447,13 @@
                 <w:bCs/>
                 <w:lang w:val="en-US"/>
               </w:rPr>
-              <w:t>506</w:t>
+              <w:t>5060</w:t>
+            </w:r>
+            <w:r>
+              <w:rPr>
+                <w:lang w:val="en-US"/>
+              </w:rPr>
+              <w:t xml:space="preserve"> dentro del fichero </w:t>
             </w:r>
             <w:r>
               <w:rPr>
@@ -458,20 +461,6 @@
                 <w:bCs/>
                 <w:lang w:val="en-US"/>
               </w:rPr>
-              <w:t>0</w:t>
-            </w:r>
-            <w:r>
-              <w:rPr>
-                <w:lang w:val="en-US"/>
-              </w:rPr>
-              <w:t xml:space="preserve"> dentro del fichero </w:t>
-            </w:r>
-            <w:r>
-              <w:rPr>
-                <w:b/>
-                <w:bCs/>
-                <w:lang w:val="en-US"/>
-              </w:rPr>
               <w:t>ysipchan.conf.sample.</w:t>
             </w:r>
           </w:p>
@@ -492,7 +481,7 @@
             </w:r>
             <w:r>
               <w:rPr>
-                <w:rFonts w:asciiTheme="minorHAnsi" w:cstheme="minorBidi" w:eastAsiaTheme="minorHAnsi" w:hAnsiTheme="minorHAnsi"/>
+                <w:rFonts w:eastAsia="Calibri" w:cs="" w:cstheme="minorBidi" w:eastAsiaTheme="minorHAnsi"/>
                 <w:b/>
                 <w:bCs/>
                 <w:highlight w:val="darkGreen"/>
@@ -502,7 +491,7 @@
             </w:r>
             <w:r>
               <w:rPr>
-                <w:rFonts w:asciiTheme="minorHAnsi" w:cstheme="minorBidi" w:eastAsiaTheme="minorHAnsi" w:hAnsiTheme="minorHAnsi"/>
+                <w:rFonts w:eastAsia="Calibri" w:cs="" w:cstheme="minorBidi" w:eastAsiaTheme="minorHAnsi"/>
                 <w:b w:val="false"/>
                 <w:bCs w:val="false"/>
                 <w:highlight w:val="darkGreen"/>
@@ -536,7 +525,7 @@
             </w:r>
             <w:r>
               <w:rPr>
-                <w:rFonts w:asciiTheme="minorHAnsi" w:cstheme="minorBidi" w:eastAsiaTheme="minorHAnsi" w:hAnsiTheme="minorHAnsi"/>
+                <w:rFonts w:eastAsia="Calibri" w:cs="" w:cstheme="minorBidi" w:eastAsiaTheme="minorHAnsi"/>
                 <w:b/>
                 <w:bCs/>
                 <w:highlight w:val="darkGreen"/>
@@ -693,8 +682,8 @@
       </w:r>
       <w:r>
         <w:rPr>
-          <w:rStyle w:val="FootnoteAnchor"/>
-          <w:rStyle w:val="FootnoteAnchor"/>
+          <w:rStyle w:val="Ancladenotaalpie"/>
+          <w:rStyle w:val="Ancladenotaalpie"/>
           <w:lang w:val="en-US"/>
         </w:rPr>
         <w:footnoteReference w:id="2"/>
@@ -707,8 +696,8 @@
       </w:r>
       <w:r>
         <w:rPr>
-          <w:rStyle w:val="FootnoteAnchor"/>
-          <w:rStyle w:val="FootnoteAnchor"/>
+          <w:rStyle w:val="Ancladenotaalpie"/>
+          <w:rStyle w:val="Ancladenotaalpie"/>
           <w:lang w:val="en-US"/>
         </w:rPr>
         <w:footnoteReference w:id="3"/>
@@ -726,7 +715,7 @@
           <w:bottom w:w="0" w:type="dxa"/>
           <w:right w:w="108" w:type="dxa"/>
         </w:tblCellMar>
-        <w:tblLook w:val="04a0" w:noVBand="1" w:noHBand="0" w:lastColumn="0" w:firstColumn="1" w:lastRow="0" w:firstRow="1"/>
+        <w:tblLook w:noVBand="1" w:val="04a0" w:noHBand="0" w:lastColumn="0" w:firstColumn="1" w:lastRow="0" w:firstRow="1"/>
       </w:tblPr>
       <w:tblGrid>
         <w:gridCol w:w="8494"/>
@@ -797,7 +786,7 @@
           </w:p>
           <w:p>
             <w:pPr>
-              <w:pStyle w:val="Footnote"/>
+              <w:pStyle w:val="Notaalpie"/>
               <w:spacing w:lineRule="auto" w:line="240" w:before="0" w:after="0"/>
               <w:rPr/>
             </w:pPr>
@@ -843,7 +832,7 @@
           </w:p>
           <w:p>
             <w:pPr>
-              <w:pStyle w:val="Footnote"/>
+              <w:pStyle w:val="Notaalpie"/>
               <w:spacing w:lineRule="auto" w:line="240" w:before="0" w:after="0"/>
               <w:rPr/>
             </w:pPr>
@@ -965,7 +954,7 @@
           </w:p>
           <w:p>
             <w:pPr>
-              <w:pStyle w:val="Footnote"/>
+              <w:pStyle w:val="Notaalpie"/>
               <w:spacing w:lineRule="auto" w:line="240" w:before="0" w:after="0"/>
               <w:rPr/>
             </w:pPr>
@@ -997,7 +986,7 @@
           </w:p>
           <w:p>
             <w:pPr>
-              <w:pStyle w:val="Footnote"/>
+              <w:pStyle w:val="Notaalpie"/>
               <w:spacing w:lineRule="auto" w:line="240" w:before="0" w:after="0"/>
               <w:rPr/>
             </w:pPr>
@@ -1067,7 +1056,7 @@
           </w:p>
           <w:p>
             <w:pPr>
-              <w:pStyle w:val="Footnote"/>
+              <w:pStyle w:val="Notaalpie"/>
               <w:spacing w:lineRule="auto" w:line="240" w:before="0" w:after="0"/>
               <w:rPr>
                 <w:b w:val="false"/>
@@ -1078,12 +1067,17 @@
               </w:rPr>
             </w:pPr>
             <w:r>
-              <w:rPr/>
-            </w:r>
-          </w:p>
-          <w:p>
-            <w:pPr>
-              <w:pStyle w:val="Footnote"/>
+              <w:rPr>
+                <w:b w:val="false"/>
+                <w:bCs w:val="false"/>
+                <w:highlight w:val="yellow"/>
+                <w:lang w:val="en-US"/>
+              </w:rPr>
+            </w:r>
+          </w:p>
+          <w:p>
+            <w:pPr>
+              <w:pStyle w:val="Notaalpie"/>
               <w:spacing w:lineRule="auto" w:line="240" w:before="0" w:after="0"/>
               <w:rPr>
                 <w:b w:val="false"/>
@@ -1094,7 +1088,12 @@
               </w:rPr>
             </w:pPr>
             <w:r>
-              <w:rPr/>
+              <w:rPr>
+                <w:b w:val="false"/>
+                <w:bCs w:val="false"/>
+                <w:highlight w:val="yellow"/>
+                <w:lang w:val="en-US"/>
+              </w:rPr>
             </w:r>
           </w:p>
           <w:p>
@@ -1397,7 +1396,7 @@
           <w:bottom w:w="0" w:type="dxa"/>
           <w:right w:w="108" w:type="dxa"/>
         </w:tblCellMar>
-        <w:tblLook w:val="04a0" w:noVBand="1" w:noHBand="0" w:lastColumn="0" w:firstColumn="1" w:lastRow="0" w:firstRow="1"/>
+        <w:tblLook w:noVBand="1" w:val="04a0" w:noHBand="0" w:lastColumn="0" w:firstColumn="1" w:lastRow="0" w:firstRow="1"/>
       </w:tblPr>
       <w:tblGrid>
         <w:gridCol w:w="8494"/>
@@ -1414,10 +1413,7 @@
             <w:pPr>
               <w:pStyle w:val="Normal"/>
               <w:spacing w:lineRule="auto" w:line="240" w:before="0" w:after="0"/>
-              <w:rPr>
-                <w:highlight w:val="yellow"/>
-                <w:lang w:val="en-US"/>
-              </w:rPr>
+              <w:rPr/>
             </w:pPr>
             <w:r>
               <w:rPr>
@@ -1425,6 +1421,67 @@
                 <w:lang w:val="en-US"/>
               </w:rPr>
               <w:t>Incluya aquí el diagrama del caso 3.1</w:t>
+            </w:r>
+          </w:p>
+          <w:p>
+            <w:pPr>
+              <w:pStyle w:val="Normal"/>
+              <w:spacing w:lineRule="auto" w:line="240" w:before="0" w:after="0"/>
+              <w:rPr>
+                <w:highlight w:val="yellow"/>
+                <w:lang w:val="en-US"/>
+              </w:rPr>
+            </w:pPr>
+            <w:r>
+              <w:rPr>
+                <w:highlight w:val="yellow"/>
+                <w:lang w:val="en-US"/>
+              </w:rPr>
+              <w:drawing>
+                <wp:anchor behindDoc="0" distT="0" distB="0" distL="0" distR="0" simplePos="0" locked="0" layoutInCell="1" allowOverlap="1" relativeHeight="2">
+                  <wp:simplePos x="0" y="0"/>
+                  <wp:positionH relativeFrom="column">
+                    <wp:align>center</wp:align>
+                  </wp:positionH>
+                  <wp:positionV relativeFrom="paragraph">
+                    <wp:posOffset>635</wp:posOffset>
+                  </wp:positionV>
+                  <wp:extent cx="5262880" cy="1567815"/>
+                  <wp:effectExtent l="0" t="0" r="0" b="0"/>
+                  <wp:wrapSquare wrapText="largest"/>
+                  <wp:docPr id="1" name="Imagen1" descr=""/>
+                  <wp:cNvGraphicFramePr>
+                    <a:graphicFrameLocks xmlns:a="http://schemas.openxmlformats.org/drawingml/2006/main" noChangeAspect="1"/>
+                  </wp:cNvGraphicFramePr>
+                  <a:graphic xmlns:a="http://schemas.openxmlformats.org/drawingml/2006/main">
+                    <a:graphicData uri="http://schemas.openxmlformats.org/drawingml/2006/picture">
+                      <pic:pic xmlns:pic="http://schemas.openxmlformats.org/drawingml/2006/picture">
+                        <pic:nvPicPr>
+                          <pic:cNvPr id="1" name="Imagen1" descr=""/>
+                          <pic:cNvPicPr>
+                            <a:picLocks noChangeAspect="1" noChangeArrowheads="1"/>
+                          </pic:cNvPicPr>
+                        </pic:nvPicPr>
+                        <pic:blipFill>
+                          <a:blip r:embed="rId2"/>
+                          <a:stretch>
+                            <a:fillRect/>
+                          </a:stretch>
+                        </pic:blipFill>
+                        <pic:spPr bwMode="auto">
+                          <a:xfrm>
+                            <a:off x="0" y="0"/>
+                            <a:ext cx="5262880" cy="1567815"/>
+                          </a:xfrm>
+                          <a:prstGeom prst="rect">
+                            <a:avLst/>
+                          </a:prstGeom>
+                        </pic:spPr>
+                      </pic:pic>
+                    </a:graphicData>
+                  </a:graphic>
+                </wp:anchor>
+              </w:drawing>
             </w:r>
           </w:p>
         </w:tc>
@@ -1441,10 +1498,7 @@
             <w:pPr>
               <w:pStyle w:val="Normal"/>
               <w:spacing w:lineRule="auto" w:line="240" w:before="0" w:after="0"/>
-              <w:rPr>
-                <w:highlight w:val="yellow"/>
-                <w:lang w:val="en-US"/>
-              </w:rPr>
+              <w:rPr/>
             </w:pPr>
             <w:r>
               <w:rPr>
@@ -1452,6 +1506,112 @@
                 <w:lang w:val="en-US"/>
               </w:rPr>
               <w:t>Incluya aquí el diagrama del caso 3.2</w:t>
+            </w:r>
+          </w:p>
+          <w:p>
+            <w:pPr>
+              <w:pStyle w:val="Normal"/>
+              <w:spacing w:lineRule="auto" w:line="240" w:before="4616" w:after="0"/>
+              <w:rPr>
+                <w:highlight w:val="yellow"/>
+                <w:lang w:val="en-US"/>
+              </w:rPr>
+            </w:pPr>
+            <w:r>
+              <w:rPr>
+                <w:highlight w:val="yellow"/>
+                <w:lang w:val="en-US"/>
+              </w:rPr>
+              <w:drawing>
+                <wp:anchor behindDoc="0" distT="0" distB="0" distL="0" distR="0" simplePos="0" locked="0" layoutInCell="1" allowOverlap="1" relativeHeight="3">
+                  <wp:simplePos x="0" y="0"/>
+                  <wp:positionH relativeFrom="column">
+                    <wp:posOffset>-47625</wp:posOffset>
+                  </wp:positionH>
+                  <wp:positionV relativeFrom="paragraph">
+                    <wp:posOffset>2068195</wp:posOffset>
+                  </wp:positionV>
+                  <wp:extent cx="5262880" cy="986155"/>
+                  <wp:effectExtent l="0" t="0" r="0" b="0"/>
+                  <wp:wrapSquare wrapText="largest"/>
+                  <wp:docPr id="2" name="Imagen3" descr=""/>
+                  <wp:cNvGraphicFramePr>
+                    <a:graphicFrameLocks xmlns:a="http://schemas.openxmlformats.org/drawingml/2006/main" noChangeAspect="1"/>
+                  </wp:cNvGraphicFramePr>
+                  <a:graphic xmlns:a="http://schemas.openxmlformats.org/drawingml/2006/main">
+                    <a:graphicData uri="http://schemas.openxmlformats.org/drawingml/2006/picture">
+                      <pic:pic xmlns:pic="http://schemas.openxmlformats.org/drawingml/2006/picture">
+                        <pic:nvPicPr>
+                          <pic:cNvPr id="2" name="Imagen3" descr=""/>
+                          <pic:cNvPicPr>
+                            <a:picLocks noChangeAspect="1" noChangeArrowheads="1"/>
+                          </pic:cNvPicPr>
+                        </pic:nvPicPr>
+                        <pic:blipFill>
+                          <a:blip r:embed="rId3"/>
+                          <a:stretch>
+                            <a:fillRect/>
+                          </a:stretch>
+                        </pic:blipFill>
+                        <pic:spPr bwMode="auto">
+                          <a:xfrm>
+                            <a:off x="0" y="0"/>
+                            <a:ext cx="5262880" cy="986155"/>
+                          </a:xfrm>
+                          <a:prstGeom prst="rect">
+                            <a:avLst/>
+                          </a:prstGeom>
+                        </pic:spPr>
+                      </pic:pic>
+                    </a:graphicData>
+                  </a:graphic>
+                </wp:anchor>
+              </w:drawing>
+              <w:drawing>
+                <wp:anchor behindDoc="0" distT="0" distB="0" distL="0" distR="0" simplePos="0" locked="0" layoutInCell="1" allowOverlap="1" relativeHeight="4">
+                  <wp:simplePos x="0" y="0"/>
+                  <wp:positionH relativeFrom="column">
+                    <wp:posOffset>0</wp:posOffset>
+                  </wp:positionH>
+                  <wp:positionV relativeFrom="paragraph">
+                    <wp:posOffset>635</wp:posOffset>
+                  </wp:positionV>
+                  <wp:extent cx="5262880" cy="1945005"/>
+                  <wp:effectExtent l="0" t="0" r="0" b="0"/>
+                  <wp:wrapSquare wrapText="largest"/>
+                  <wp:docPr id="3" name="Imagen2" descr=""/>
+                  <wp:cNvGraphicFramePr>
+                    <a:graphicFrameLocks xmlns:a="http://schemas.openxmlformats.org/drawingml/2006/main" noChangeAspect="1"/>
+                  </wp:cNvGraphicFramePr>
+                  <a:graphic xmlns:a="http://schemas.openxmlformats.org/drawingml/2006/main">
+                    <a:graphicData uri="http://schemas.openxmlformats.org/drawingml/2006/picture">
+                      <pic:pic xmlns:pic="http://schemas.openxmlformats.org/drawingml/2006/picture">
+                        <pic:nvPicPr>
+                          <pic:cNvPr id="3" name="Imagen2" descr=""/>
+                          <pic:cNvPicPr>
+                            <a:picLocks noChangeAspect="1" noChangeArrowheads="1"/>
+                          </pic:cNvPicPr>
+                        </pic:nvPicPr>
+                        <pic:blipFill>
+                          <a:blip r:embed="rId4"/>
+                          <a:stretch>
+                            <a:fillRect/>
+                          </a:stretch>
+                        </pic:blipFill>
+                        <pic:spPr bwMode="auto">
+                          <a:xfrm>
+                            <a:off x="0" y="0"/>
+                            <a:ext cx="5262880" cy="1945005"/>
+                          </a:xfrm>
+                          <a:prstGeom prst="rect">
+                            <a:avLst/>
+                          </a:prstGeom>
+                        </pic:spPr>
+                      </pic:pic>
+                    </a:graphicData>
+                  </a:graphic>
+                </wp:anchor>
+              </w:drawing>
             </w:r>
           </w:p>
         </w:tc>
@@ -1468,10 +1628,7 @@
             <w:pPr>
               <w:pStyle w:val="Normal"/>
               <w:spacing w:lineRule="auto" w:line="240" w:before="0" w:after="0"/>
-              <w:rPr>
-                <w:highlight w:val="yellow"/>
-                <w:lang w:val="en-US"/>
-              </w:rPr>
+              <w:rPr/>
             </w:pPr>
             <w:r>
               <w:rPr>
@@ -1479,6 +1636,67 @@
                 <w:lang w:val="en-US"/>
               </w:rPr>
               <w:t>Incluya aquí el diagrama del caso 3.3</w:t>
+            </w:r>
+          </w:p>
+          <w:p>
+            <w:pPr>
+              <w:pStyle w:val="Normal"/>
+              <w:spacing w:lineRule="auto" w:line="240" w:before="0" w:after="0"/>
+              <w:rPr>
+                <w:highlight w:val="yellow"/>
+                <w:lang w:val="en-US"/>
+              </w:rPr>
+            </w:pPr>
+            <w:r>
+              <w:rPr>
+                <w:highlight w:val="yellow"/>
+                <w:lang w:val="en-US"/>
+              </w:rPr>
+              <w:drawing>
+                <wp:anchor behindDoc="0" distT="0" distB="0" distL="0" distR="0" simplePos="0" locked="0" layoutInCell="1" allowOverlap="1" relativeHeight="5">
+                  <wp:simplePos x="0" y="0"/>
+                  <wp:positionH relativeFrom="column">
+                    <wp:align>center</wp:align>
+                  </wp:positionH>
+                  <wp:positionV relativeFrom="paragraph">
+                    <wp:posOffset>635</wp:posOffset>
+                  </wp:positionV>
+                  <wp:extent cx="5262880" cy="901700"/>
+                  <wp:effectExtent l="0" t="0" r="0" b="0"/>
+                  <wp:wrapSquare wrapText="largest"/>
+                  <wp:docPr id="4" name="Imagen4" descr=""/>
+                  <wp:cNvGraphicFramePr>
+                    <a:graphicFrameLocks xmlns:a="http://schemas.openxmlformats.org/drawingml/2006/main" noChangeAspect="1"/>
+                  </wp:cNvGraphicFramePr>
+                  <a:graphic xmlns:a="http://schemas.openxmlformats.org/drawingml/2006/main">
+                    <a:graphicData uri="http://schemas.openxmlformats.org/drawingml/2006/picture">
+                      <pic:pic xmlns:pic="http://schemas.openxmlformats.org/drawingml/2006/picture">
+                        <pic:nvPicPr>
+                          <pic:cNvPr id="4" name="Imagen4" descr=""/>
+                          <pic:cNvPicPr>
+                            <a:picLocks noChangeAspect="1" noChangeArrowheads="1"/>
+                          </pic:cNvPicPr>
+                        </pic:nvPicPr>
+                        <pic:blipFill>
+                          <a:blip r:embed="rId5"/>
+                          <a:stretch>
+                            <a:fillRect/>
+                          </a:stretch>
+                        </pic:blipFill>
+                        <pic:spPr bwMode="auto">
+                          <a:xfrm>
+                            <a:off x="0" y="0"/>
+                            <a:ext cx="5262880" cy="901700"/>
+                          </a:xfrm>
+                          <a:prstGeom prst="rect">
+                            <a:avLst/>
+                          </a:prstGeom>
+                        </pic:spPr>
+                      </pic:pic>
+                    </a:graphicData>
+                  </a:graphic>
+                </wp:anchor>
+              </w:drawing>
             </w:r>
           </w:p>
         </w:tc>
@@ -1495,10 +1713,7 @@
             <w:pPr>
               <w:pStyle w:val="Normal"/>
               <w:spacing w:lineRule="auto" w:line="240" w:before="0" w:after="0"/>
-              <w:rPr>
-                <w:highlight w:val="yellow"/>
-                <w:lang w:val="en-US"/>
-              </w:rPr>
+              <w:rPr/>
             </w:pPr>
             <w:r>
               <w:rPr>
@@ -1506,6 +1721,67 @@
                 <w:lang w:val="en-US"/>
               </w:rPr>
               <w:t>Incluya aquí el diagrama del caso 3.4</w:t>
+            </w:r>
+          </w:p>
+          <w:p>
+            <w:pPr>
+              <w:pStyle w:val="Normal"/>
+              <w:spacing w:lineRule="auto" w:line="240" w:before="0" w:after="0"/>
+              <w:rPr>
+                <w:highlight w:val="yellow"/>
+                <w:lang w:val="en-US"/>
+              </w:rPr>
+            </w:pPr>
+            <w:r>
+              <w:rPr>
+                <w:highlight w:val="yellow"/>
+                <w:lang w:val="en-US"/>
+              </w:rPr>
+              <w:drawing>
+                <wp:anchor behindDoc="0" distT="0" distB="0" distL="0" distR="0" simplePos="0" locked="0" layoutInCell="1" allowOverlap="1" relativeHeight="6">
+                  <wp:simplePos x="0" y="0"/>
+                  <wp:positionH relativeFrom="column">
+                    <wp:align>center</wp:align>
+                  </wp:positionH>
+                  <wp:positionV relativeFrom="paragraph">
+                    <wp:posOffset>635</wp:posOffset>
+                  </wp:positionV>
+                  <wp:extent cx="5262880" cy="473075"/>
+                  <wp:effectExtent l="0" t="0" r="0" b="0"/>
+                  <wp:wrapSquare wrapText="largest"/>
+                  <wp:docPr id="5" name="Imagen5" descr=""/>
+                  <wp:cNvGraphicFramePr>
+                    <a:graphicFrameLocks xmlns:a="http://schemas.openxmlformats.org/drawingml/2006/main" noChangeAspect="1"/>
+                  </wp:cNvGraphicFramePr>
+                  <a:graphic xmlns:a="http://schemas.openxmlformats.org/drawingml/2006/main">
+                    <a:graphicData uri="http://schemas.openxmlformats.org/drawingml/2006/picture">
+                      <pic:pic xmlns:pic="http://schemas.openxmlformats.org/drawingml/2006/picture">
+                        <pic:nvPicPr>
+                          <pic:cNvPr id="5" name="Imagen5" descr=""/>
+                          <pic:cNvPicPr>
+                            <a:picLocks noChangeAspect="1" noChangeArrowheads="1"/>
+                          </pic:cNvPicPr>
+                        </pic:nvPicPr>
+                        <pic:blipFill>
+                          <a:blip r:embed="rId6"/>
+                          <a:stretch>
+                            <a:fillRect/>
+                          </a:stretch>
+                        </pic:blipFill>
+                        <pic:spPr bwMode="auto">
+                          <a:xfrm>
+                            <a:off x="0" y="0"/>
+                            <a:ext cx="5262880" cy="473075"/>
+                          </a:xfrm>
+                          <a:prstGeom prst="rect">
+                            <a:avLst/>
+                          </a:prstGeom>
+                        </pic:spPr>
+                      </pic:pic>
+                    </a:graphicData>
+                  </a:graphic>
+                </wp:anchor>
+              </w:drawing>
             </w:r>
           </w:p>
         </w:tc>
@@ -1554,7 +1830,7 @@
           <w:bottom w:w="0" w:type="dxa"/>
           <w:right w:w="108" w:type="dxa"/>
         </w:tblCellMar>
-        <w:tblLook w:val="04a0" w:noVBand="1" w:noHBand="0" w:lastColumn="0" w:firstColumn="1" w:lastRow="0" w:firstRow="1"/>
+        <w:tblLook w:noVBand="1" w:val="04a0" w:noHBand="0" w:lastColumn="0" w:firstColumn="1" w:lastRow="0" w:firstRow="1"/>
       </w:tblPr>
       <w:tblGrid>
         <w:gridCol w:w="8494"/>
@@ -1571,10 +1847,7 @@
             <w:pPr>
               <w:pStyle w:val="Normal"/>
               <w:spacing w:lineRule="auto" w:line="240" w:before="0" w:after="0"/>
-              <w:rPr>
-                <w:highlight w:val="yellow"/>
-                <w:lang w:val="en-US"/>
-              </w:rPr>
+              <w:rPr/>
             </w:pPr>
             <w:r>
               <w:rPr>
@@ -1582,6 +1855,129 @@
                 <w:lang w:val="en-US"/>
               </w:rPr>
               <w:t>Indique el contenido del mensaje SDP y los tipos de Codecs ofrecidos por los agentes de usuario en aquellos casos en que se presente esta información, indicando en qué casos se presenta.</w:t>
+            </w:r>
+          </w:p>
+          <w:p>
+            <w:pPr>
+              <w:pStyle w:val="Normal"/>
+              <w:spacing w:lineRule="auto" w:line="240" w:before="0" w:after="0"/>
+              <w:rPr>
+                <w:rFonts w:ascii="Calibri" w:hAnsi="Calibri" w:eastAsia="Calibri" w:cs="" w:asciiTheme="minorHAnsi" w:cstheme="minorBidi" w:eastAsiaTheme="minorHAnsi" w:hAnsiTheme="minorHAnsi"/>
+              </w:rPr>
+            </w:pPr>
+            <w:r>
+              <w:rPr>
+                <w:rFonts w:eastAsia="Calibri" w:cs="" w:cstheme="minorBidi" w:eastAsiaTheme="minorHAnsi"/>
+                <w:lang w:val="en-US"/>
+              </w:rPr>
+              <w:t xml:space="preserve">Filtramos los paquetes por “sip or rtp” y visualizamos aquellos con mensajes SDP: </w:t>
+            </w:r>
+          </w:p>
+          <w:p>
+            <w:pPr>
+              <w:pStyle w:val="Normal"/>
+              <w:spacing w:lineRule="auto" w:line="240" w:before="0" w:after="0"/>
+              <w:rPr>
+                <w:highlight w:val="yellow"/>
+                <w:lang w:val="en-US"/>
+              </w:rPr>
+            </w:pPr>
+            <w:r>
+              <w:rPr>
+                <w:highlight w:val="yellow"/>
+                <w:lang w:val="en-US"/>
+              </w:rPr>
+              <w:drawing>
+                <wp:anchor behindDoc="0" distT="0" distB="0" distL="0" distR="0" simplePos="0" locked="0" layoutInCell="1" allowOverlap="1" relativeHeight="7">
+                  <wp:simplePos x="0" y="0"/>
+                  <wp:positionH relativeFrom="column">
+                    <wp:align>center</wp:align>
+                  </wp:positionH>
+                  <wp:positionV relativeFrom="paragraph">
+                    <wp:posOffset>635</wp:posOffset>
+                  </wp:positionV>
+                  <wp:extent cx="5262880" cy="3420110"/>
+                  <wp:effectExtent l="0" t="0" r="0" b="0"/>
+                  <wp:wrapSquare wrapText="largest"/>
+                  <wp:docPr id="6" name="Imagen6" descr=""/>
+                  <wp:cNvGraphicFramePr>
+                    <a:graphicFrameLocks xmlns:a="http://schemas.openxmlformats.org/drawingml/2006/main" noChangeAspect="1"/>
+                  </wp:cNvGraphicFramePr>
+                  <a:graphic xmlns:a="http://schemas.openxmlformats.org/drawingml/2006/main">
+                    <a:graphicData uri="http://schemas.openxmlformats.org/drawingml/2006/picture">
+                      <pic:pic xmlns:pic="http://schemas.openxmlformats.org/drawingml/2006/picture">
+                        <pic:nvPicPr>
+                          <pic:cNvPr id="6" name="Imagen6" descr=""/>
+                          <pic:cNvPicPr>
+                            <a:picLocks noChangeAspect="1" noChangeArrowheads="1"/>
+                          </pic:cNvPicPr>
+                        </pic:nvPicPr>
+                        <pic:blipFill>
+                          <a:blip r:embed="rId7"/>
+                          <a:stretch>
+                            <a:fillRect/>
+                          </a:stretch>
+                        </pic:blipFill>
+                        <pic:spPr bwMode="auto">
+                          <a:xfrm>
+                            <a:off x="0" y="0"/>
+                            <a:ext cx="5262880" cy="3420110"/>
+                          </a:xfrm>
+                          <a:prstGeom prst="rect">
+                            <a:avLst/>
+                          </a:prstGeom>
+                        </pic:spPr>
+                      </pic:pic>
+                    </a:graphicData>
+                  </a:graphic>
+                </wp:anchor>
+              </w:drawing>
+            </w:r>
+          </w:p>
+          <w:p>
+            <w:pPr>
+              <w:pStyle w:val="Normal"/>
+              <w:spacing w:lineRule="auto" w:line="240" w:before="0" w:after="0"/>
+              <w:rPr>
+                <w:rFonts w:ascii="Calibri" w:hAnsi="Calibri" w:eastAsia="Calibri" w:cs="" w:asciiTheme="minorHAnsi" w:cstheme="minorBidi" w:eastAsiaTheme="minorHAnsi" w:hAnsiTheme="minorHAnsi"/>
+              </w:rPr>
+            </w:pPr>
+            <w:r>
+              <w:rPr>
+                <w:rFonts w:eastAsia="Calibri" w:cs="" w:cstheme="minorBidi" w:eastAsiaTheme="minorHAnsi"/>
+                <w:lang w:val="en-US"/>
+              </w:rPr>
+              <w:t xml:space="preserve">En ambos agentes usuarios se oferecen los códec G.711 PCMU y G.711 PCMA. Adicionalmente, los códec que se encuentran debajo son subtipos de códec para carga no estática de RTP. </w:t>
+            </w:r>
+          </w:p>
+          <w:p>
+            <w:pPr>
+              <w:pStyle w:val="Normal"/>
+              <w:spacing w:lineRule="auto" w:line="240" w:before="0" w:after="0"/>
+              <w:rPr>
+                <w:lang w:val="en-US"/>
+              </w:rPr>
+            </w:pPr>
+            <w:r>
+              <w:rPr>
+                <w:lang w:val="en-US"/>
+              </w:rPr>
+            </w:r>
+          </w:p>
+          <w:p>
+            <w:pPr>
+              <w:pStyle w:val="Normal"/>
+              <w:spacing w:lineRule="auto" w:line="240" w:before="0" w:after="0"/>
+              <w:rPr>
+                <w:rFonts w:ascii="Calibri" w:hAnsi="Calibri" w:eastAsia="Calibri" w:cs="" w:asciiTheme="minorHAnsi" w:cstheme="minorBidi" w:eastAsiaTheme="minorHAnsi" w:hAnsiTheme="minorHAnsi"/>
+              </w:rPr>
+            </w:pPr>
+            <w:r>
+              <w:rPr>
+                <w:rFonts w:eastAsia="Calibri" w:cs="" w:cstheme="minorBidi" w:eastAsiaTheme="minorHAnsi"/>
+                <w:lang w:val="en-US"/>
+              </w:rPr>
+              <w:t>Este tipo de información se transmite en los paquetes INVITE y en aquellos paquetes que aceptan la llamada con el código OK.</w:t>
             </w:r>
           </w:p>
         </w:tc>
@@ -1598,10 +1994,7 @@
             <w:pPr>
               <w:pStyle w:val="Normal"/>
               <w:spacing w:lineRule="auto" w:line="240" w:before="0" w:after="0"/>
-              <w:rPr>
-                <w:highlight w:val="yellow"/>
-                <w:lang w:val="en-US"/>
-              </w:rPr>
+              <w:rPr/>
             </w:pPr>
             <w:r>
               <w:rPr>
@@ -1609,6 +2002,46 @@
                 <w:lang w:val="en-US"/>
               </w:rPr>
               <w:t>Indique el tipo de códec utilizado y la tasa binaria en aquellos casos en que se presente esta información, indicando en qué casos se presenta.</w:t>
+            </w:r>
+          </w:p>
+          <w:p>
+            <w:pPr>
+              <w:pStyle w:val="Normal"/>
+              <w:spacing w:lineRule="auto" w:line="240" w:before="0" w:after="0"/>
+              <w:rPr>
+                <w:lang w:val="en-US"/>
+              </w:rPr>
+            </w:pPr>
+            <w:r>
+              <w:rPr>
+                <w:lang w:val="en-US"/>
+              </w:rPr>
+            </w:r>
+          </w:p>
+          <w:p>
+            <w:pPr>
+              <w:pStyle w:val="Normal"/>
+              <w:spacing w:lineRule="auto" w:line="240" w:before="0" w:after="0"/>
+              <w:rPr>
+                <w:rFonts w:ascii="Calibri" w:hAnsi="Calibri" w:eastAsia="Calibri" w:cs="" w:asciiTheme="minorHAnsi" w:cstheme="minorBidi" w:eastAsiaTheme="minorHAnsi" w:hAnsiTheme="minorHAnsi"/>
+              </w:rPr>
+            </w:pPr>
+            <w:r>
+              <w:rPr>
+                <w:rFonts w:eastAsia="Calibri" w:cs="" w:cstheme="minorBidi" w:eastAsiaTheme="minorHAnsi"/>
+                <w:lang w:val="en-US"/>
+              </w:rPr>
+              <w:t>Los mensajes SIP no utilizan ningún tipo de códec. No hay forma de que Wireshark calcule el bit rate de los paquetes SIP.</w:t>
+            </w:r>
+          </w:p>
+          <w:p>
+            <w:pPr>
+              <w:pStyle w:val="Normal"/>
+              <w:spacing w:lineRule="auto" w:line="240" w:before="0" w:after="0"/>
+              <w:rPr/>
+            </w:pPr>
+            <w:r>
+              <w:rPr/>
             </w:r>
           </w:p>
         </w:tc>
@@ -1657,7 +2090,7 @@
           <w:bottom w:w="0" w:type="dxa"/>
           <w:right w:w="108" w:type="dxa"/>
         </w:tblCellMar>
-        <w:tblLook w:val="04a0" w:noVBand="1" w:noHBand="0" w:lastColumn="0" w:firstColumn="1" w:lastRow="0" w:firstRow="1"/>
+        <w:tblLook w:noVBand="1" w:val="04a0" w:noHBand="0" w:lastColumn="0" w:firstColumn="1" w:lastRow="0" w:firstRow="1"/>
       </w:tblPr>
       <w:tblGrid>
         <w:gridCol w:w="8494"/>
@@ -1674,10 +2107,7 @@
             <w:pPr>
               <w:pStyle w:val="Normal"/>
               <w:spacing w:lineRule="auto" w:line="240" w:before="0" w:after="0"/>
-              <w:rPr>
-                <w:highlight w:val="yellow"/>
-                <w:lang w:val="en-US"/>
-              </w:rPr>
+              <w:rPr/>
             </w:pPr>
             <w:r>
               <w:rPr>
@@ -1685,6 +2115,480 @@
                 <w:lang w:val="en-US"/>
               </w:rPr>
               <w:t>Indique las direcciones IP y puertos de origen y destino de los flujos RTP en aquellos casos en que se presente esta información, indicando en qué casos se presenta.</w:t>
+            </w:r>
+          </w:p>
+          <w:p>
+            <w:pPr>
+              <w:pStyle w:val="Normal"/>
+              <w:spacing w:lineRule="auto" w:line="240" w:before="0" w:after="0"/>
+              <w:rPr>
+                <w:rFonts w:ascii="Calibri" w:hAnsi="Calibri" w:eastAsia="Calibri" w:cs="" w:asciiTheme="minorHAnsi" w:cstheme="minorBidi" w:eastAsiaTheme="minorHAnsi" w:hAnsiTheme="minorHAnsi"/>
+              </w:rPr>
+            </w:pPr>
+            <w:r>
+              <w:rPr>
+                <w:rFonts w:eastAsia="Calibri" w:cs="" w:cstheme="minorBidi" w:eastAsiaTheme="minorHAnsi"/>
+                <w:lang w:val="en-US"/>
+              </w:rPr>
+              <w:t xml:space="preserve">Agente Usuario A a Servidor: </w:t>
+            </w:r>
+          </w:p>
+          <w:p>
+            <w:pPr>
+              <w:pStyle w:val="Normal"/>
+              <w:spacing w:lineRule="auto" w:line="240" w:before="0" w:after="0"/>
+              <w:rPr>
+                <w:rFonts w:ascii="Calibri" w:hAnsi="Calibri" w:eastAsia="Calibri" w:cs="" w:asciiTheme="minorHAnsi" w:cstheme="minorBidi" w:eastAsiaTheme="minorHAnsi" w:hAnsiTheme="minorHAnsi"/>
+              </w:rPr>
+            </w:pPr>
+            <w:r>
+              <w:rPr>
+                <w:rFonts w:eastAsia="Calibri" w:cs="" w:cstheme="minorBidi" w:eastAsiaTheme="minorHAnsi"/>
+                <w:lang w:val="en-US"/>
+              </w:rPr>
+              <w:t xml:space="preserve">    </w:t>
+            </w:r>
+            <w:r>
+              <w:rPr>
+                <w:rFonts w:eastAsia="Calibri" w:cs="" w:cstheme="minorBidi" w:eastAsiaTheme="minorHAnsi"/>
+                <w:lang w:val="en-US"/>
+              </w:rPr>
+              <w:t>IP origen – 150.244.64.199</w:t>
+            </w:r>
+          </w:p>
+          <w:p>
+            <w:pPr>
+              <w:pStyle w:val="Normal"/>
+              <w:spacing w:lineRule="auto" w:line="240" w:before="0" w:after="0"/>
+              <w:rPr>
+                <w:rFonts w:ascii="Calibri" w:hAnsi="Calibri" w:eastAsia="Calibri" w:cs="" w:asciiTheme="minorHAnsi" w:cstheme="minorBidi" w:eastAsiaTheme="minorHAnsi" w:hAnsiTheme="minorHAnsi"/>
+              </w:rPr>
+            </w:pPr>
+            <w:r>
+              <w:rPr>
+                <w:rFonts w:eastAsia="Calibri" w:cs="" w:cstheme="minorBidi" w:eastAsiaTheme="minorHAnsi"/>
+                <w:lang w:val="en-US"/>
+              </w:rPr>
+              <w:t xml:space="preserve">    </w:t>
+            </w:r>
+            <w:r>
+              <w:rPr>
+                <w:rFonts w:eastAsia="Calibri" w:cs="" w:cstheme="minorBidi" w:eastAsiaTheme="minorHAnsi"/>
+                <w:lang w:val="en-US"/>
+              </w:rPr>
+              <w:t>IP destino – 150.244.64.201</w:t>
+            </w:r>
+          </w:p>
+          <w:p>
+            <w:pPr>
+              <w:pStyle w:val="Normal"/>
+              <w:spacing w:lineRule="auto" w:line="240" w:before="0" w:after="0"/>
+              <w:rPr>
+                <w:rFonts w:ascii="Calibri" w:hAnsi="Calibri" w:eastAsia="Calibri" w:cs="" w:asciiTheme="minorHAnsi" w:cstheme="minorBidi" w:eastAsiaTheme="minorHAnsi" w:hAnsiTheme="minorHAnsi"/>
+              </w:rPr>
+            </w:pPr>
+            <w:r>
+              <w:rPr>
+                <w:rFonts w:eastAsia="Calibri" w:cs="" w:cstheme="minorBidi" w:eastAsiaTheme="minorHAnsi"/>
+                <w:lang w:val="en-US"/>
+              </w:rPr>
+              <w:t xml:space="preserve">    </w:t>
+            </w:r>
+            <w:r>
+              <w:rPr>
+                <w:rFonts w:eastAsia="Calibri" w:cs="" w:cstheme="minorBidi" w:eastAsiaTheme="minorHAnsi"/>
+                <w:lang w:val="en-US"/>
+              </w:rPr>
+              <w:t>Puerto origen - 21224</w:t>
+            </w:r>
+          </w:p>
+          <w:p>
+            <w:pPr>
+              <w:pStyle w:val="Normal"/>
+              <w:spacing w:lineRule="auto" w:line="240" w:before="0" w:after="0"/>
+              <w:rPr>
+                <w:rFonts w:ascii="Calibri" w:hAnsi="Calibri" w:eastAsia="Calibri" w:cs="" w:asciiTheme="minorHAnsi" w:cstheme="minorBidi" w:eastAsiaTheme="minorHAnsi" w:hAnsiTheme="minorHAnsi"/>
+              </w:rPr>
+            </w:pPr>
+            <w:r>
+              <w:rPr>
+                <w:rFonts w:eastAsia="Calibri" w:cs="" w:cstheme="minorBidi" w:eastAsiaTheme="minorHAnsi"/>
+                <w:lang w:val="en-US"/>
+              </w:rPr>
+              <w:t xml:space="preserve">    </w:t>
+            </w:r>
+            <w:r>
+              <w:rPr>
+                <w:rFonts w:eastAsia="Calibri" w:cs="" w:cstheme="minorBidi" w:eastAsiaTheme="minorHAnsi"/>
+                <w:lang w:val="en-US"/>
+              </w:rPr>
+              <w:t>Puerto destino – 32766</w:t>
+            </w:r>
+          </w:p>
+          <w:p>
+            <w:pPr>
+              <w:pStyle w:val="Normal"/>
+              <w:spacing w:lineRule="auto" w:line="240" w:before="0" w:after="0"/>
+              <w:rPr>
+                <w:lang w:val="en-US"/>
+              </w:rPr>
+            </w:pPr>
+            <w:r>
+              <w:rPr>
+                <w:lang w:val="en-US"/>
+              </w:rPr>
+            </w:r>
+          </w:p>
+          <w:p>
+            <w:pPr>
+              <w:pStyle w:val="Normal"/>
+              <w:spacing w:lineRule="auto" w:line="240" w:before="0" w:after="0"/>
+              <w:rPr>
+                <w:rFonts w:ascii="Calibri" w:hAnsi="Calibri" w:eastAsia="Calibri" w:cs="" w:asciiTheme="minorHAnsi" w:cstheme="minorBidi" w:eastAsiaTheme="minorHAnsi" w:hAnsiTheme="minorHAnsi"/>
+              </w:rPr>
+            </w:pPr>
+            <w:r>
+              <w:rPr>
+                <w:rFonts w:eastAsia="Calibri" w:cs="" w:cstheme="minorBidi" w:eastAsiaTheme="minorHAnsi"/>
+                <w:lang w:val="en-US"/>
+              </w:rPr>
+              <w:t xml:space="preserve">Agente Usuario B a Servidor: </w:t>
+            </w:r>
+          </w:p>
+          <w:p>
+            <w:pPr>
+              <w:pStyle w:val="Normal"/>
+              <w:spacing w:lineRule="auto" w:line="240" w:before="0" w:after="0"/>
+              <w:rPr>
+                <w:rFonts w:ascii="Calibri" w:hAnsi="Calibri" w:eastAsia="Calibri" w:cs="" w:asciiTheme="minorHAnsi" w:cstheme="minorBidi" w:eastAsiaTheme="minorHAnsi" w:hAnsiTheme="minorHAnsi"/>
+              </w:rPr>
+            </w:pPr>
+            <w:r>
+              <w:rPr>
+                <w:rFonts w:eastAsia="Calibri" w:cs="" w:cstheme="minorBidi" w:eastAsiaTheme="minorHAnsi"/>
+                <w:lang w:val="en-US"/>
+              </w:rPr>
+              <w:t xml:space="preserve">    </w:t>
+            </w:r>
+            <w:r>
+              <w:rPr>
+                <w:rFonts w:eastAsia="Calibri" w:cs="" w:cstheme="minorBidi" w:eastAsiaTheme="minorHAnsi"/>
+                <w:lang w:val="en-US"/>
+              </w:rPr>
+              <w:t>IP origen – 150.244.64.200</w:t>
+            </w:r>
+          </w:p>
+          <w:p>
+            <w:pPr>
+              <w:pStyle w:val="Normal"/>
+              <w:spacing w:lineRule="auto" w:line="240" w:before="0" w:after="0"/>
+              <w:rPr>
+                <w:rFonts w:ascii="Calibri" w:hAnsi="Calibri" w:eastAsia="Calibri" w:cs="" w:asciiTheme="minorHAnsi" w:cstheme="minorBidi" w:eastAsiaTheme="minorHAnsi" w:hAnsiTheme="minorHAnsi"/>
+              </w:rPr>
+            </w:pPr>
+            <w:r>
+              <w:rPr>
+                <w:rFonts w:eastAsia="Calibri" w:cs="" w:cstheme="minorBidi" w:eastAsiaTheme="minorHAnsi"/>
+                <w:lang w:val="en-US"/>
+              </w:rPr>
+              <w:t xml:space="preserve">    </w:t>
+            </w:r>
+            <w:r>
+              <w:rPr>
+                <w:rFonts w:eastAsia="Calibri" w:cs="" w:cstheme="minorBidi" w:eastAsiaTheme="minorHAnsi"/>
+                <w:lang w:val="en-US"/>
+              </w:rPr>
+              <w:t>IP destino – 150.244.64.201</w:t>
+            </w:r>
+          </w:p>
+          <w:p>
+            <w:pPr>
+              <w:pStyle w:val="Normal"/>
+              <w:spacing w:lineRule="auto" w:line="240" w:before="0" w:after="0"/>
+              <w:rPr>
+                <w:rFonts w:ascii="Calibri" w:hAnsi="Calibri" w:eastAsia="Calibri" w:cs="" w:asciiTheme="minorHAnsi" w:cstheme="minorBidi" w:eastAsiaTheme="minorHAnsi" w:hAnsiTheme="minorHAnsi"/>
+              </w:rPr>
+            </w:pPr>
+            <w:r>
+              <w:rPr>
+                <w:rFonts w:eastAsia="Calibri" w:cs="" w:cstheme="minorBidi" w:eastAsiaTheme="minorHAnsi"/>
+                <w:lang w:val="en-US"/>
+              </w:rPr>
+              <w:t xml:space="preserve">    </w:t>
+            </w:r>
+            <w:r>
+              <w:rPr>
+                <w:rFonts w:eastAsia="Calibri" w:cs="" w:cstheme="minorBidi" w:eastAsiaTheme="minorHAnsi"/>
+                <w:lang w:val="en-US"/>
+              </w:rPr>
+              <w:t>Puerto origen - 22522</w:t>
+            </w:r>
+          </w:p>
+          <w:p>
+            <w:pPr>
+              <w:pStyle w:val="Normal"/>
+              <w:spacing w:lineRule="auto" w:line="240" w:before="0" w:after="0"/>
+              <w:rPr>
+                <w:rFonts w:ascii="Calibri" w:hAnsi="Calibri" w:eastAsia="Calibri" w:cs="" w:asciiTheme="minorHAnsi" w:cstheme="minorBidi" w:eastAsiaTheme="minorHAnsi" w:hAnsiTheme="minorHAnsi"/>
+              </w:rPr>
+            </w:pPr>
+            <w:r>
+              <w:rPr>
+                <w:rFonts w:eastAsia="Calibri" w:cs="" w:cstheme="minorBidi" w:eastAsiaTheme="minorHAnsi"/>
+                <w:lang w:val="en-US"/>
+              </w:rPr>
+              <w:t xml:space="preserve">    </w:t>
+            </w:r>
+            <w:r>
+              <w:rPr>
+                <w:rFonts w:eastAsia="Calibri" w:cs="" w:cstheme="minorBidi" w:eastAsiaTheme="minorHAnsi"/>
+                <w:lang w:val="en-US"/>
+              </w:rPr>
+              <w:t>Puerto destino – 16808</w:t>
+            </w:r>
+          </w:p>
+          <w:p>
+            <w:pPr>
+              <w:pStyle w:val="Normal"/>
+              <w:spacing w:lineRule="auto" w:line="240" w:before="0" w:after="0"/>
+              <w:rPr>
+                <w:lang w:val="en-US"/>
+              </w:rPr>
+            </w:pPr>
+            <w:r>
+              <w:rPr>
+                <w:lang w:val="en-US"/>
+              </w:rPr>
+            </w:r>
+          </w:p>
+          <w:p>
+            <w:pPr>
+              <w:pStyle w:val="Normal"/>
+              <w:spacing w:lineRule="auto" w:line="240" w:before="0" w:after="0"/>
+              <w:rPr>
+                <w:rFonts w:ascii="Calibri" w:hAnsi="Calibri" w:eastAsia="Calibri" w:cs="" w:asciiTheme="minorHAnsi" w:cstheme="minorBidi" w:eastAsiaTheme="minorHAnsi" w:hAnsiTheme="minorHAnsi"/>
+              </w:rPr>
+            </w:pPr>
+            <w:r>
+              <w:rPr>
+                <w:rFonts w:eastAsia="Calibri" w:cs="" w:cstheme="minorBidi" w:eastAsiaTheme="minorHAnsi"/>
+                <w:lang w:val="en-US"/>
+              </w:rPr>
+              <w:t xml:space="preserve">Servidor a Agente Usuario A: </w:t>
+            </w:r>
+          </w:p>
+          <w:p>
+            <w:pPr>
+              <w:pStyle w:val="Normal"/>
+              <w:spacing w:lineRule="auto" w:line="240" w:before="0" w:after="0"/>
+              <w:rPr>
+                <w:rFonts w:ascii="Calibri" w:hAnsi="Calibri" w:eastAsia="Calibri" w:cs="" w:asciiTheme="minorHAnsi" w:cstheme="minorBidi" w:eastAsiaTheme="minorHAnsi" w:hAnsiTheme="minorHAnsi"/>
+              </w:rPr>
+            </w:pPr>
+            <w:r>
+              <w:rPr>
+                <w:rFonts w:eastAsia="Calibri" w:cs="" w:cstheme="minorBidi" w:eastAsiaTheme="minorHAnsi"/>
+                <w:lang w:val="en-US"/>
+              </w:rPr>
+              <w:t xml:space="preserve">    </w:t>
+            </w:r>
+            <w:r>
+              <w:rPr>
+                <w:rFonts w:eastAsia="Calibri" w:cs="" w:cstheme="minorBidi" w:eastAsiaTheme="minorHAnsi"/>
+                <w:lang w:val="en-US"/>
+              </w:rPr>
+              <w:t>IP origen – 150.244.64.201</w:t>
+            </w:r>
+          </w:p>
+          <w:p>
+            <w:pPr>
+              <w:pStyle w:val="Normal"/>
+              <w:spacing w:lineRule="auto" w:line="240" w:before="0" w:after="0"/>
+              <w:rPr>
+                <w:rFonts w:ascii="Calibri" w:hAnsi="Calibri" w:eastAsia="Calibri" w:cs="" w:asciiTheme="minorHAnsi" w:cstheme="minorBidi" w:eastAsiaTheme="minorHAnsi" w:hAnsiTheme="minorHAnsi"/>
+              </w:rPr>
+            </w:pPr>
+            <w:r>
+              <w:rPr>
+                <w:rFonts w:eastAsia="Calibri" w:cs="" w:cstheme="minorBidi" w:eastAsiaTheme="minorHAnsi"/>
+                <w:lang w:val="en-US"/>
+              </w:rPr>
+              <w:t xml:space="preserve">    </w:t>
+            </w:r>
+            <w:r>
+              <w:rPr>
+                <w:rFonts w:eastAsia="Calibri" w:cs="" w:cstheme="minorBidi" w:eastAsiaTheme="minorHAnsi"/>
+                <w:lang w:val="en-US"/>
+              </w:rPr>
+              <w:t>IP destino – 150.244.64.199</w:t>
+            </w:r>
+          </w:p>
+          <w:p>
+            <w:pPr>
+              <w:pStyle w:val="Normal"/>
+              <w:spacing w:lineRule="auto" w:line="240" w:before="0" w:after="0"/>
+              <w:rPr>
+                <w:rFonts w:ascii="Calibri" w:hAnsi="Calibri" w:eastAsia="Calibri" w:cs="" w:asciiTheme="minorHAnsi" w:cstheme="minorBidi" w:eastAsiaTheme="minorHAnsi" w:hAnsiTheme="minorHAnsi"/>
+              </w:rPr>
+            </w:pPr>
+            <w:r>
+              <w:rPr>
+                <w:rFonts w:eastAsia="Calibri" w:cs="" w:cstheme="minorBidi" w:eastAsiaTheme="minorHAnsi"/>
+                <w:lang w:val="en-US"/>
+              </w:rPr>
+              <w:t xml:space="preserve">    </w:t>
+            </w:r>
+            <w:r>
+              <w:rPr>
+                <w:rFonts w:eastAsia="Calibri" w:cs="" w:cstheme="minorBidi" w:eastAsiaTheme="minorHAnsi"/>
+                <w:lang w:val="en-US"/>
+              </w:rPr>
+              <w:t>Puerto origen - 32766</w:t>
+            </w:r>
+          </w:p>
+          <w:p>
+            <w:pPr>
+              <w:pStyle w:val="Normal"/>
+              <w:spacing w:lineRule="auto" w:line="240" w:before="0" w:after="0"/>
+              <w:rPr>
+                <w:rFonts w:ascii="Calibri" w:hAnsi="Calibri" w:eastAsia="Calibri" w:cs="" w:asciiTheme="minorHAnsi" w:cstheme="minorBidi" w:eastAsiaTheme="minorHAnsi" w:hAnsiTheme="minorHAnsi"/>
+              </w:rPr>
+            </w:pPr>
+            <w:r>
+              <w:rPr>
+                <w:rFonts w:eastAsia="Calibri" w:cs="" w:cstheme="minorBidi" w:eastAsiaTheme="minorHAnsi"/>
+                <w:lang w:val="en-US"/>
+              </w:rPr>
+              <w:t xml:space="preserve">    </w:t>
+            </w:r>
+            <w:r>
+              <w:rPr>
+                <w:rFonts w:eastAsia="Calibri" w:cs="" w:cstheme="minorBidi" w:eastAsiaTheme="minorHAnsi"/>
+                <w:lang w:val="en-US"/>
+              </w:rPr>
+              <w:t>Puerto destino – 21224</w:t>
+            </w:r>
+          </w:p>
+          <w:p>
+            <w:pPr>
+              <w:pStyle w:val="Normal"/>
+              <w:spacing w:lineRule="auto" w:line="240" w:before="0" w:after="0"/>
+              <w:rPr>
+                <w:lang w:val="en-US"/>
+              </w:rPr>
+            </w:pPr>
+            <w:r>
+              <w:rPr>
+                <w:lang w:val="en-US"/>
+              </w:rPr>
+            </w:r>
+          </w:p>
+          <w:p>
+            <w:pPr>
+              <w:pStyle w:val="Normal"/>
+              <w:spacing w:lineRule="auto" w:line="240" w:before="0" w:after="0"/>
+              <w:rPr>
+                <w:rFonts w:ascii="Calibri" w:hAnsi="Calibri" w:eastAsia="Calibri" w:cs="" w:asciiTheme="minorHAnsi" w:cstheme="minorBidi" w:eastAsiaTheme="minorHAnsi" w:hAnsiTheme="minorHAnsi"/>
+              </w:rPr>
+            </w:pPr>
+            <w:r>
+              <w:rPr>
+                <w:rFonts w:eastAsia="Calibri" w:cs="" w:cstheme="minorBidi" w:eastAsiaTheme="minorHAnsi"/>
+                <w:lang w:val="en-US"/>
+              </w:rPr>
+              <w:t xml:space="preserve">Servidor a Agente Usuario B: </w:t>
+            </w:r>
+          </w:p>
+          <w:p>
+            <w:pPr>
+              <w:pStyle w:val="Normal"/>
+              <w:spacing w:lineRule="auto" w:line="240" w:before="0" w:after="0"/>
+              <w:rPr>
+                <w:rFonts w:ascii="Calibri" w:hAnsi="Calibri" w:eastAsia="Calibri" w:cs="" w:asciiTheme="minorHAnsi" w:cstheme="minorBidi" w:eastAsiaTheme="minorHAnsi" w:hAnsiTheme="minorHAnsi"/>
+              </w:rPr>
+            </w:pPr>
+            <w:r>
+              <w:rPr>
+                <w:rFonts w:eastAsia="Calibri" w:cs="" w:cstheme="minorBidi" w:eastAsiaTheme="minorHAnsi"/>
+                <w:lang w:val="en-US"/>
+              </w:rPr>
+              <w:t xml:space="preserve">    </w:t>
+            </w:r>
+            <w:r>
+              <w:rPr>
+                <w:rFonts w:eastAsia="Calibri" w:cs="" w:cstheme="minorBidi" w:eastAsiaTheme="minorHAnsi"/>
+                <w:lang w:val="en-US"/>
+              </w:rPr>
+              <w:t>IP origen – 150.244.64.201</w:t>
+            </w:r>
+          </w:p>
+          <w:p>
+            <w:pPr>
+              <w:pStyle w:val="Normal"/>
+              <w:spacing w:lineRule="auto" w:line="240" w:before="0" w:after="0"/>
+              <w:rPr>
+                <w:rFonts w:ascii="Calibri" w:hAnsi="Calibri" w:eastAsia="Calibri" w:cs="" w:asciiTheme="minorHAnsi" w:cstheme="minorBidi" w:eastAsiaTheme="minorHAnsi" w:hAnsiTheme="minorHAnsi"/>
+              </w:rPr>
+            </w:pPr>
+            <w:r>
+              <w:rPr>
+                <w:rFonts w:eastAsia="Calibri" w:cs="" w:cstheme="minorBidi" w:eastAsiaTheme="minorHAnsi"/>
+                <w:lang w:val="en-US"/>
+              </w:rPr>
+              <w:t xml:space="preserve">    </w:t>
+            </w:r>
+            <w:r>
+              <w:rPr>
+                <w:rFonts w:eastAsia="Calibri" w:cs="" w:cstheme="minorBidi" w:eastAsiaTheme="minorHAnsi"/>
+                <w:lang w:val="en-US"/>
+              </w:rPr>
+              <w:t>IP destino – 150.244.64.199</w:t>
+            </w:r>
+          </w:p>
+          <w:p>
+            <w:pPr>
+              <w:pStyle w:val="Normal"/>
+              <w:spacing w:lineRule="auto" w:line="240" w:before="0" w:after="0"/>
+              <w:rPr>
+                <w:rFonts w:ascii="Calibri" w:hAnsi="Calibri" w:eastAsia="Calibri" w:cs="" w:asciiTheme="minorHAnsi" w:cstheme="minorBidi" w:eastAsiaTheme="minorHAnsi" w:hAnsiTheme="minorHAnsi"/>
+              </w:rPr>
+            </w:pPr>
+            <w:r>
+              <w:rPr>
+                <w:rFonts w:eastAsia="Calibri" w:cs="" w:cstheme="minorBidi" w:eastAsiaTheme="minorHAnsi"/>
+                <w:lang w:val="en-US"/>
+              </w:rPr>
+              <w:t xml:space="preserve">    </w:t>
+            </w:r>
+            <w:r>
+              <w:rPr>
+                <w:rFonts w:eastAsia="Calibri" w:cs="" w:cstheme="minorBidi" w:eastAsiaTheme="minorHAnsi"/>
+                <w:lang w:val="en-US"/>
+              </w:rPr>
+              <w:t>Puerto origen - 32766</w:t>
+            </w:r>
+          </w:p>
+          <w:p>
+            <w:pPr>
+              <w:pStyle w:val="Normal"/>
+              <w:spacing w:lineRule="auto" w:line="240" w:before="0" w:after="0"/>
+              <w:rPr>
+                <w:rFonts w:ascii="Calibri" w:hAnsi="Calibri" w:eastAsia="Calibri" w:cs="" w:asciiTheme="minorHAnsi" w:cstheme="minorBidi" w:eastAsiaTheme="minorHAnsi" w:hAnsiTheme="minorHAnsi"/>
+              </w:rPr>
+            </w:pPr>
+            <w:r>
+              <w:rPr>
+                <w:rFonts w:eastAsia="Calibri" w:cs="" w:cstheme="minorBidi" w:eastAsiaTheme="minorHAnsi"/>
+                <w:lang w:val="en-US"/>
+              </w:rPr>
+              <w:t xml:space="preserve">    </w:t>
+            </w:r>
+            <w:r>
+              <w:rPr>
+                <w:rFonts w:eastAsia="Calibri" w:cs="" w:cstheme="minorBidi" w:eastAsiaTheme="minorHAnsi"/>
+                <w:lang w:val="en-US"/>
+              </w:rPr>
+              <w:t>Puerto destino – 21224</w:t>
             </w:r>
           </w:p>
         </w:tc>
@@ -1701,10 +2605,7 @@
             <w:pPr>
               <w:pStyle w:val="Normal"/>
               <w:spacing w:lineRule="auto" w:line="240" w:before="0" w:after="0"/>
-              <w:rPr>
-                <w:highlight w:val="yellow"/>
-                <w:lang w:val="en-US"/>
-              </w:rPr>
+              <w:rPr/>
             </w:pPr>
             <w:r>
               <w:rPr>
@@ -1712,6 +2613,193 @@
                 <w:lang w:val="en-US"/>
               </w:rPr>
               <w:t>Indique el tipo de códec utilizado y la tasa binaria en aquellos casos en que se presente esta información, indicando en qué casos se presenta.</w:t>
+            </w:r>
+          </w:p>
+          <w:p>
+            <w:pPr>
+              <w:pStyle w:val="Normal"/>
+              <w:spacing w:lineRule="auto" w:line="240" w:before="0" w:after="0"/>
+              <w:rPr/>
+            </w:pPr>
+            <w:r>
+              <w:rPr/>
+            </w:r>
+          </w:p>
+          <w:p>
+            <w:pPr>
+              <w:pStyle w:val="Normal"/>
+              <w:spacing w:lineRule="auto" w:line="240" w:before="0" w:after="0"/>
+              <w:rPr>
+                <w:rFonts w:ascii="Calibri" w:hAnsi="Calibri" w:eastAsia="Calibri" w:cs="" w:asciiTheme="minorHAnsi" w:cstheme="minorBidi" w:eastAsiaTheme="minorHAnsi" w:hAnsiTheme="minorHAnsi"/>
+              </w:rPr>
+            </w:pPr>
+            <w:r>
+              <w:drawing>
+                <wp:anchor behindDoc="0" distT="0" distB="0" distL="0" distR="0" simplePos="0" locked="0" layoutInCell="1" allowOverlap="1" relativeHeight="9">
+                  <wp:simplePos x="0" y="0"/>
+                  <wp:positionH relativeFrom="column">
+                    <wp:align>center</wp:align>
+                  </wp:positionH>
+                  <wp:positionV relativeFrom="paragraph">
+                    <wp:posOffset>635</wp:posOffset>
+                  </wp:positionV>
+                  <wp:extent cx="5262880" cy="2027555"/>
+                  <wp:effectExtent l="0" t="0" r="0" b="0"/>
+                  <wp:wrapSquare wrapText="largest"/>
+                  <wp:docPr id="7" name="Imagen7" descr=""/>
+                  <wp:cNvGraphicFramePr>
+                    <a:graphicFrameLocks xmlns:a="http://schemas.openxmlformats.org/drawingml/2006/main" noChangeAspect="1"/>
+                  </wp:cNvGraphicFramePr>
+                  <a:graphic xmlns:a="http://schemas.openxmlformats.org/drawingml/2006/main">
+                    <a:graphicData uri="http://schemas.openxmlformats.org/drawingml/2006/picture">
+                      <pic:pic xmlns:pic="http://schemas.openxmlformats.org/drawingml/2006/picture">
+                        <pic:nvPicPr>
+                          <pic:cNvPr id="7" name="Imagen7" descr=""/>
+                          <pic:cNvPicPr>
+                            <a:picLocks noChangeAspect="1" noChangeArrowheads="1"/>
+                          </pic:cNvPicPr>
+                        </pic:nvPicPr>
+                        <pic:blipFill>
+                          <a:blip r:embed="rId8"/>
+                          <a:stretch>
+                            <a:fillRect/>
+                          </a:stretch>
+                        </pic:blipFill>
+                        <pic:spPr bwMode="auto">
+                          <a:xfrm>
+                            <a:off x="0" y="0"/>
+                            <a:ext cx="5262880" cy="2027555"/>
+                          </a:xfrm>
+                          <a:prstGeom prst="rect">
+                            <a:avLst/>
+                          </a:prstGeom>
+                        </pic:spPr>
+                      </pic:pic>
+                    </a:graphicData>
+                  </a:graphic>
+                </wp:anchor>
+              </w:drawing>
+            </w:r>
+            <w:r>
+              <w:rPr>
+                <w:rFonts w:eastAsia="Calibri" w:cs="" w:cstheme="minorBidi" w:eastAsiaTheme="minorHAnsi"/>
+                <w:lang w:val="en-US"/>
+              </w:rPr>
+              <w:t>E</w:t>
+            </w:r>
+            <w:r>
+              <w:rPr>
+                <w:rFonts w:eastAsia="Calibri" w:cs="" w:cstheme="minorBidi" w:eastAsiaTheme="minorHAnsi"/>
+                <w:lang w:val="en-US"/>
+              </w:rPr>
+              <w:t>l tipo de códec utilizado se pude observar en los paquetes RTP que vienen a continuación de los mensajes de negociación. Para este caso, el códec utilizado es G.711 PCMU.</w:t>
+            </w:r>
+          </w:p>
+          <w:p>
+            <w:pPr>
+              <w:pStyle w:val="Normal"/>
+              <w:spacing w:lineRule="auto" w:line="240" w:before="0" w:after="0"/>
+              <w:rPr>
+                <w:lang w:val="en-US"/>
+              </w:rPr>
+            </w:pPr>
+            <w:r>
+              <w:rPr>
+                <w:lang w:val="en-US"/>
+              </w:rPr>
+            </w:r>
+          </w:p>
+          <w:p>
+            <w:pPr>
+              <w:pStyle w:val="Normal"/>
+              <w:spacing w:lineRule="auto" w:line="240" w:before="0" w:after="0"/>
+              <w:rPr>
+                <w:rFonts w:ascii="Calibri" w:hAnsi="Calibri" w:eastAsia="Calibri" w:cs="" w:asciiTheme="minorHAnsi" w:cstheme="minorBidi" w:eastAsiaTheme="minorHAnsi" w:hAnsiTheme="minorHAnsi"/>
+              </w:rPr>
+            </w:pPr>
+            <w:r>
+              <w:rPr>
+                <w:rFonts w:eastAsia="Calibri" w:cs="" w:cstheme="minorBidi" w:eastAsiaTheme="minorHAnsi"/>
+                <w:lang w:val="en-US"/>
+              </w:rPr>
+              <w:t>Wireshark no puede ofrecer el bit rate de una conversación en VoIP pero puede mostrar la cantidad de Bytes transmitidos en la conversación. Para obtener los bytes de la conversación accedemos a Statistics &lt; Conversation y observamos los paquetes UDP:</w:t>
+            </w:r>
+          </w:p>
+          <w:p>
+            <w:pPr>
+              <w:pStyle w:val="Normal"/>
+              <w:spacing w:lineRule="auto" w:line="240" w:before="0" w:after="0"/>
+              <w:rPr>
+                <w:highlight w:val="yellow"/>
+                <w:lang w:val="en-US"/>
+              </w:rPr>
+            </w:pPr>
+            <w:r>
+              <w:rPr>
+                <w:highlight w:val="yellow"/>
+                <w:lang w:val="en-US"/>
+              </w:rPr>
+            </w:r>
+          </w:p>
+          <w:p>
+            <w:pPr>
+              <w:pStyle w:val="Normal"/>
+              <w:spacing w:lineRule="auto" w:line="240" w:before="0" w:after="0"/>
+              <w:rPr>
+                <w:highlight w:val="yellow"/>
+                <w:lang w:val="en-US"/>
+              </w:rPr>
+            </w:pPr>
+            <w:r>
+              <w:rPr>
+                <w:highlight w:val="yellow"/>
+                <w:lang w:val="en-US"/>
+              </w:rPr>
+              <w:drawing>
+                <wp:anchor behindDoc="0" distT="0" distB="0" distL="0" distR="0" simplePos="0" locked="0" layoutInCell="1" allowOverlap="1" relativeHeight="8">
+                  <wp:simplePos x="0" y="0"/>
+                  <wp:positionH relativeFrom="column">
+                    <wp:align>center</wp:align>
+                  </wp:positionH>
+                  <wp:positionV relativeFrom="paragraph">
+                    <wp:posOffset>635</wp:posOffset>
+                  </wp:positionV>
+                  <wp:extent cx="5262880" cy="2266315"/>
+                  <wp:effectExtent l="0" t="0" r="0" b="0"/>
+                  <wp:wrapSquare wrapText="largest"/>
+                  <wp:docPr id="8" name="Imagen8" descr=""/>
+                  <wp:cNvGraphicFramePr>
+                    <a:graphicFrameLocks xmlns:a="http://schemas.openxmlformats.org/drawingml/2006/main" noChangeAspect="1"/>
+                  </wp:cNvGraphicFramePr>
+                  <a:graphic xmlns:a="http://schemas.openxmlformats.org/drawingml/2006/main">
+                    <a:graphicData uri="http://schemas.openxmlformats.org/drawingml/2006/picture">
+                      <pic:pic xmlns:pic="http://schemas.openxmlformats.org/drawingml/2006/picture">
+                        <pic:nvPicPr>
+                          <pic:cNvPr id="8" name="Imagen8" descr=""/>
+                          <pic:cNvPicPr>
+                            <a:picLocks noChangeAspect="1" noChangeArrowheads="1"/>
+                          </pic:cNvPicPr>
+                        </pic:nvPicPr>
+                        <pic:blipFill>
+                          <a:blip r:embed="rId9"/>
+                          <a:stretch>
+                            <a:fillRect/>
+                          </a:stretch>
+                        </pic:blipFill>
+                        <pic:spPr bwMode="auto">
+                          <a:xfrm>
+                            <a:off x="0" y="0"/>
+                            <a:ext cx="5262880" cy="2266315"/>
+                          </a:xfrm>
+                          <a:prstGeom prst="rect">
+                            <a:avLst/>
+                          </a:prstGeom>
+                        </pic:spPr>
+                      </pic:pic>
+                    </a:graphicData>
+                  </a:graphic>
+                </wp:anchor>
+              </w:drawing>
             </w:r>
           </w:p>
         </w:tc>
@@ -1798,7 +2886,7 @@
           <w:bottom w:w="0" w:type="dxa"/>
           <w:right w:w="108" w:type="dxa"/>
         </w:tblCellMar>
-        <w:tblLook w:val="04a0" w:noVBand="1" w:noHBand="0" w:lastColumn="0" w:firstColumn="1" w:lastRow="0" w:firstRow="1"/>
+        <w:tblLook w:noVBand="1" w:val="04a0" w:noHBand="0" w:lastColumn="0" w:firstColumn="1" w:lastRow="0" w:firstRow="1"/>
       </w:tblPr>
       <w:tblGrid>
         <w:gridCol w:w="8494"/>
@@ -1815,10 +2903,7 @@
             <w:pPr>
               <w:pStyle w:val="Normal"/>
               <w:spacing w:lineRule="auto" w:line="240" w:before="0" w:after="0"/>
-              <w:rPr>
-                <w:highlight w:val="yellow"/>
-                <w:lang w:val="en-US"/>
-              </w:rPr>
+              <w:rPr/>
             </w:pPr>
             <w:r>
               <w:rPr>
@@ -1826,6 +2911,479 @@
                 <w:lang w:val="en-US"/>
               </w:rPr>
               <w:t>Incluya aquí los diagramas del caso 4.2</w:t>
+            </w:r>
+          </w:p>
+          <w:p>
+            <w:pPr>
+              <w:pStyle w:val="Normal"/>
+              <w:spacing w:lineRule="auto" w:line="240" w:before="0" w:after="0"/>
+              <w:rPr/>
+            </w:pPr>
+            <w:r>
+              <w:rPr>
+                <w:highlight w:val="yellow"/>
+                <w:lang w:val="en-US"/>
+              </w:rPr>
+              <w:t>Señalización y multimedia desde el usuario A al inicio entre A y C:</w:t>
+            </w:r>
+          </w:p>
+          <w:p>
+            <w:pPr>
+              <w:pStyle w:val="Normal"/>
+              <w:spacing w:lineRule="auto" w:line="240" w:before="0" w:after="0"/>
+              <w:rPr>
+                <w:highlight w:val="yellow"/>
+                <w:lang w:val="en-US"/>
+              </w:rPr>
+            </w:pPr>
+            <w:r>
+              <w:rPr>
+                <w:highlight w:val="yellow"/>
+                <w:lang w:val="en-US"/>
+              </w:rPr>
+              <w:drawing>
+                <wp:anchor behindDoc="0" distT="0" distB="0" distL="0" distR="0" simplePos="0" locked="0" layoutInCell="1" allowOverlap="1" relativeHeight="10">
+                  <wp:simplePos x="0" y="0"/>
+                  <wp:positionH relativeFrom="column">
+                    <wp:align>center</wp:align>
+                  </wp:positionH>
+                  <wp:positionV relativeFrom="paragraph">
+                    <wp:posOffset>635</wp:posOffset>
+                  </wp:positionV>
+                  <wp:extent cx="5262880" cy="2990215"/>
+                  <wp:effectExtent l="0" t="0" r="0" b="0"/>
+                  <wp:wrapSquare wrapText="largest"/>
+                  <wp:docPr id="9" name="Imagen9" descr=""/>
+                  <wp:cNvGraphicFramePr>
+                    <a:graphicFrameLocks xmlns:a="http://schemas.openxmlformats.org/drawingml/2006/main" noChangeAspect="1"/>
+                  </wp:cNvGraphicFramePr>
+                  <a:graphic xmlns:a="http://schemas.openxmlformats.org/drawingml/2006/main">
+                    <a:graphicData uri="http://schemas.openxmlformats.org/drawingml/2006/picture">
+                      <pic:pic xmlns:pic="http://schemas.openxmlformats.org/drawingml/2006/picture">
+                        <pic:nvPicPr>
+                          <pic:cNvPr id="9" name="Imagen9" descr=""/>
+                          <pic:cNvPicPr>
+                            <a:picLocks noChangeAspect="1" noChangeArrowheads="1"/>
+                          </pic:cNvPicPr>
+                        </pic:nvPicPr>
+                        <pic:blipFill>
+                          <a:blip r:embed="rId10"/>
+                          <a:stretch>
+                            <a:fillRect/>
+                          </a:stretch>
+                        </pic:blipFill>
+                        <pic:spPr bwMode="auto">
+                          <a:xfrm>
+                            <a:off x="0" y="0"/>
+                            <a:ext cx="5262880" cy="2990215"/>
+                          </a:xfrm>
+                          <a:prstGeom prst="rect">
+                            <a:avLst/>
+                          </a:prstGeom>
+                        </pic:spPr>
+                      </pic:pic>
+                    </a:graphicData>
+                  </a:graphic>
+                </wp:anchor>
+              </w:drawing>
+            </w:r>
+          </w:p>
+          <w:p>
+            <w:pPr>
+              <w:pStyle w:val="Normal"/>
+              <w:spacing w:lineRule="auto" w:line="240" w:before="0" w:after="0"/>
+              <w:rPr>
+                <w:highlight w:val="yellow"/>
+                <w:lang w:val="en-US"/>
+              </w:rPr>
+            </w:pPr>
+            <w:r>
+              <w:rPr>
+                <w:highlight w:val="yellow"/>
+                <w:lang w:val="en-US"/>
+              </w:rPr>
+            </w:r>
+          </w:p>
+          <w:p>
+            <w:pPr>
+              <w:pStyle w:val="Normal"/>
+              <w:spacing w:lineRule="auto" w:line="240" w:before="0" w:after="0"/>
+              <w:rPr/>
+            </w:pPr>
+            <w:r>
+              <w:rPr>
+                <w:highlight w:val="yellow"/>
+                <w:lang w:val="en-US"/>
+              </w:rPr>
+              <w:t>Señalización y multimedia desde el usuario C al inicio entre A y C:</w:t>
+            </w:r>
+          </w:p>
+          <w:p>
+            <w:pPr>
+              <w:pStyle w:val="Normal"/>
+              <w:spacing w:lineRule="auto" w:line="240" w:before="0" w:after="0"/>
+              <w:rPr>
+                <w:highlight w:val="yellow"/>
+                <w:lang w:val="en-US"/>
+              </w:rPr>
+            </w:pPr>
+            <w:r>
+              <w:rPr>
+                <w:highlight w:val="yellow"/>
+                <w:lang w:val="en-US"/>
+              </w:rPr>
+              <w:drawing>
+                <wp:anchor behindDoc="0" distT="0" distB="0" distL="0" distR="0" simplePos="0" locked="0" layoutInCell="1" allowOverlap="1" relativeHeight="11">
+                  <wp:simplePos x="0" y="0"/>
+                  <wp:positionH relativeFrom="column">
+                    <wp:align>center</wp:align>
+                  </wp:positionH>
+                  <wp:positionV relativeFrom="paragraph">
+                    <wp:posOffset>635</wp:posOffset>
+                  </wp:positionV>
+                  <wp:extent cx="5262880" cy="2990215"/>
+                  <wp:effectExtent l="0" t="0" r="0" b="0"/>
+                  <wp:wrapSquare wrapText="largest"/>
+                  <wp:docPr id="10" name="Imagen10" descr=""/>
+                  <wp:cNvGraphicFramePr>
+                    <a:graphicFrameLocks xmlns:a="http://schemas.openxmlformats.org/drawingml/2006/main" noChangeAspect="1"/>
+                  </wp:cNvGraphicFramePr>
+                  <a:graphic xmlns:a="http://schemas.openxmlformats.org/drawingml/2006/main">
+                    <a:graphicData uri="http://schemas.openxmlformats.org/drawingml/2006/picture">
+                      <pic:pic xmlns:pic="http://schemas.openxmlformats.org/drawingml/2006/picture">
+                        <pic:nvPicPr>
+                          <pic:cNvPr id="10" name="Imagen10" descr=""/>
+                          <pic:cNvPicPr>
+                            <a:picLocks noChangeAspect="1" noChangeArrowheads="1"/>
+                          </pic:cNvPicPr>
+                        </pic:nvPicPr>
+                        <pic:blipFill>
+                          <a:blip r:embed="rId11"/>
+                          <a:stretch>
+                            <a:fillRect/>
+                          </a:stretch>
+                        </pic:blipFill>
+                        <pic:spPr bwMode="auto">
+                          <a:xfrm>
+                            <a:off x="0" y="0"/>
+                            <a:ext cx="5262880" cy="2990215"/>
+                          </a:xfrm>
+                          <a:prstGeom prst="rect">
+                            <a:avLst/>
+                          </a:prstGeom>
+                        </pic:spPr>
+                      </pic:pic>
+                    </a:graphicData>
+                  </a:graphic>
+                </wp:anchor>
+              </w:drawing>
+            </w:r>
+          </w:p>
+          <w:p>
+            <w:pPr>
+              <w:pStyle w:val="Normal"/>
+              <w:spacing w:lineRule="auto" w:line="240" w:before="0" w:after="0"/>
+              <w:rPr/>
+            </w:pPr>
+            <w:r>
+              <w:rPr>
+                <w:highlight w:val="yellow"/>
+                <w:lang w:val="en-US"/>
+              </w:rPr>
+              <w:t>Llamando al usuario B desde A:</w:t>
+            </w:r>
+          </w:p>
+          <w:p>
+            <w:pPr>
+              <w:pStyle w:val="Normal"/>
+              <w:spacing w:lineRule="auto" w:line="240" w:before="0" w:after="0"/>
+              <w:rPr>
+                <w:highlight w:val="yellow"/>
+                <w:lang w:val="en-US"/>
+              </w:rPr>
+            </w:pPr>
+            <w:r>
+              <w:rPr>
+                <w:highlight w:val="yellow"/>
+                <w:lang w:val="en-US"/>
+              </w:rPr>
+              <w:drawing>
+                <wp:anchor behindDoc="0" distT="0" distB="0" distL="0" distR="0" simplePos="0" locked="0" layoutInCell="1" allowOverlap="1" relativeHeight="12">
+                  <wp:simplePos x="0" y="0"/>
+                  <wp:positionH relativeFrom="column">
+                    <wp:align>center</wp:align>
+                  </wp:positionH>
+                  <wp:positionV relativeFrom="paragraph">
+                    <wp:posOffset>635</wp:posOffset>
+                  </wp:positionV>
+                  <wp:extent cx="5262880" cy="2990215"/>
+                  <wp:effectExtent l="0" t="0" r="0" b="0"/>
+                  <wp:wrapSquare wrapText="largest"/>
+                  <wp:docPr id="11" name="Imagen11" descr=""/>
+                  <wp:cNvGraphicFramePr>
+                    <a:graphicFrameLocks xmlns:a="http://schemas.openxmlformats.org/drawingml/2006/main" noChangeAspect="1"/>
+                  </wp:cNvGraphicFramePr>
+                  <a:graphic xmlns:a="http://schemas.openxmlformats.org/drawingml/2006/main">
+                    <a:graphicData uri="http://schemas.openxmlformats.org/drawingml/2006/picture">
+                      <pic:pic xmlns:pic="http://schemas.openxmlformats.org/drawingml/2006/picture">
+                        <pic:nvPicPr>
+                          <pic:cNvPr id="11" name="Imagen11" descr=""/>
+                          <pic:cNvPicPr>
+                            <a:picLocks noChangeAspect="1" noChangeArrowheads="1"/>
+                          </pic:cNvPicPr>
+                        </pic:nvPicPr>
+                        <pic:blipFill>
+                          <a:blip r:embed="rId12"/>
+                          <a:stretch>
+                            <a:fillRect/>
+                          </a:stretch>
+                        </pic:blipFill>
+                        <pic:spPr bwMode="auto">
+                          <a:xfrm>
+                            <a:off x="0" y="0"/>
+                            <a:ext cx="5262880" cy="2990215"/>
+                          </a:xfrm>
+                          <a:prstGeom prst="rect">
+                            <a:avLst/>
+                          </a:prstGeom>
+                        </pic:spPr>
+                      </pic:pic>
+                    </a:graphicData>
+                  </a:graphic>
+                </wp:anchor>
+              </w:drawing>
+            </w:r>
+          </w:p>
+          <w:p>
+            <w:pPr>
+              <w:pStyle w:val="Normal"/>
+              <w:spacing w:lineRule="auto" w:line="240" w:before="0" w:after="0"/>
+              <w:rPr/>
+            </w:pPr>
+            <w:r>
+              <w:rPr>
+                <w:highlight w:val="yellow"/>
+                <w:lang w:val="en-US"/>
+              </w:rPr>
+              <w:t xml:space="preserve"> </w:t>
+            </w:r>
+            <w:r>
+              <w:rPr>
+                <w:highlight w:val="yellow"/>
+                <w:lang w:val="en-US"/>
+              </w:rPr>
+              <w:t>Llamando al usuario B desde C:</w:t>
+            </w:r>
+          </w:p>
+          <w:p>
+            <w:pPr>
+              <w:pStyle w:val="Normal"/>
+              <w:spacing w:lineRule="auto" w:line="240" w:before="0" w:after="0"/>
+              <w:rPr>
+                <w:highlight w:val="yellow"/>
+                <w:lang w:val="en-US"/>
+              </w:rPr>
+            </w:pPr>
+            <w:r>
+              <w:rPr>
+                <w:highlight w:val="yellow"/>
+                <w:lang w:val="en-US"/>
+              </w:rPr>
+              <w:drawing>
+                <wp:anchor behindDoc="0" distT="0" distB="0" distL="0" distR="0" simplePos="0" locked="0" layoutInCell="1" allowOverlap="1" relativeHeight="13">
+                  <wp:simplePos x="0" y="0"/>
+                  <wp:positionH relativeFrom="column">
+                    <wp:align>center</wp:align>
+                  </wp:positionH>
+                  <wp:positionV relativeFrom="paragraph">
+                    <wp:posOffset>635</wp:posOffset>
+                  </wp:positionV>
+                  <wp:extent cx="5262880" cy="2990215"/>
+                  <wp:effectExtent l="0" t="0" r="0" b="0"/>
+                  <wp:wrapSquare wrapText="largest"/>
+                  <wp:docPr id="12" name="Imagen12" descr=""/>
+                  <wp:cNvGraphicFramePr>
+                    <a:graphicFrameLocks xmlns:a="http://schemas.openxmlformats.org/drawingml/2006/main" noChangeAspect="1"/>
+                  </wp:cNvGraphicFramePr>
+                  <a:graphic xmlns:a="http://schemas.openxmlformats.org/drawingml/2006/main">
+                    <a:graphicData uri="http://schemas.openxmlformats.org/drawingml/2006/picture">
+                      <pic:pic xmlns:pic="http://schemas.openxmlformats.org/drawingml/2006/picture">
+                        <pic:nvPicPr>
+                          <pic:cNvPr id="12" name="Imagen12" descr=""/>
+                          <pic:cNvPicPr>
+                            <a:picLocks noChangeAspect="1" noChangeArrowheads="1"/>
+                          </pic:cNvPicPr>
+                        </pic:nvPicPr>
+                        <pic:blipFill>
+                          <a:blip r:embed="rId13"/>
+                          <a:stretch>
+                            <a:fillRect/>
+                          </a:stretch>
+                        </pic:blipFill>
+                        <pic:spPr bwMode="auto">
+                          <a:xfrm>
+                            <a:off x="0" y="0"/>
+                            <a:ext cx="5262880" cy="2990215"/>
+                          </a:xfrm>
+                          <a:prstGeom prst="rect">
+                            <a:avLst/>
+                          </a:prstGeom>
+                        </pic:spPr>
+                      </pic:pic>
+                    </a:graphicData>
+                  </a:graphic>
+                </wp:anchor>
+              </w:drawing>
+            </w:r>
+          </w:p>
+          <w:p>
+            <w:pPr>
+              <w:pStyle w:val="Normal"/>
+              <w:spacing w:lineRule="auto" w:line="240" w:before="0" w:after="0"/>
+              <w:rPr/>
+            </w:pPr>
+            <w:r>
+              <w:rPr>
+                <w:highlight w:val="yellow"/>
+                <w:lang w:val="en-US"/>
+              </w:rPr>
+              <w:t>El usuario B se incorpora desde A:</w:t>
+            </w:r>
+          </w:p>
+          <w:p>
+            <w:pPr>
+              <w:pStyle w:val="Normal"/>
+              <w:spacing w:lineRule="auto" w:line="240" w:before="0" w:after="0"/>
+              <w:rPr>
+                <w:highlight w:val="yellow"/>
+                <w:lang w:val="en-US"/>
+              </w:rPr>
+            </w:pPr>
+            <w:r>
+              <w:rPr>
+                <w:highlight w:val="yellow"/>
+                <w:lang w:val="en-US"/>
+              </w:rPr>
+              <w:drawing>
+                <wp:anchor behindDoc="0" distT="0" distB="0" distL="0" distR="0" simplePos="0" locked="0" layoutInCell="1" allowOverlap="1" relativeHeight="14">
+                  <wp:simplePos x="0" y="0"/>
+                  <wp:positionH relativeFrom="column">
+                    <wp:align>center</wp:align>
+                  </wp:positionH>
+                  <wp:positionV relativeFrom="paragraph">
+                    <wp:posOffset>635</wp:posOffset>
+                  </wp:positionV>
+                  <wp:extent cx="5262880" cy="2990215"/>
+                  <wp:effectExtent l="0" t="0" r="0" b="0"/>
+                  <wp:wrapSquare wrapText="largest"/>
+                  <wp:docPr id="13" name="Imagen13" descr=""/>
+                  <wp:cNvGraphicFramePr>
+                    <a:graphicFrameLocks xmlns:a="http://schemas.openxmlformats.org/drawingml/2006/main" noChangeAspect="1"/>
+                  </wp:cNvGraphicFramePr>
+                  <a:graphic xmlns:a="http://schemas.openxmlformats.org/drawingml/2006/main">
+                    <a:graphicData uri="http://schemas.openxmlformats.org/drawingml/2006/picture">
+                      <pic:pic xmlns:pic="http://schemas.openxmlformats.org/drawingml/2006/picture">
+                        <pic:nvPicPr>
+                          <pic:cNvPr id="13" name="Imagen13" descr=""/>
+                          <pic:cNvPicPr>
+                            <a:picLocks noChangeAspect="1" noChangeArrowheads="1"/>
+                          </pic:cNvPicPr>
+                        </pic:nvPicPr>
+                        <pic:blipFill>
+                          <a:blip r:embed="rId14"/>
+                          <a:stretch>
+                            <a:fillRect/>
+                          </a:stretch>
+                        </pic:blipFill>
+                        <pic:spPr bwMode="auto">
+                          <a:xfrm>
+                            <a:off x="0" y="0"/>
+                            <a:ext cx="5262880" cy="2990215"/>
+                          </a:xfrm>
+                          <a:prstGeom prst="rect">
+                            <a:avLst/>
+                          </a:prstGeom>
+                        </pic:spPr>
+                      </pic:pic>
+                    </a:graphicData>
+                  </a:graphic>
+                </wp:anchor>
+              </w:drawing>
+            </w:r>
+          </w:p>
+          <w:p>
+            <w:pPr>
+              <w:pStyle w:val="Normal"/>
+              <w:spacing w:lineRule="auto" w:line="240" w:before="0" w:after="0"/>
+              <w:rPr/>
+            </w:pPr>
+            <w:r>
+              <w:rPr>
+                <w:highlight w:val="yellow"/>
+                <w:lang w:val="en-US"/>
+              </w:rPr>
+              <w:t>El usuario B se incorpora desde C:</w:t>
+            </w:r>
+          </w:p>
+          <w:p>
+            <w:pPr>
+              <w:pStyle w:val="Normal"/>
+              <w:spacing w:lineRule="auto" w:line="240" w:before="0" w:after="0"/>
+              <w:rPr>
+                <w:highlight w:val="yellow"/>
+                <w:lang w:val="en-US"/>
+              </w:rPr>
+            </w:pPr>
+            <w:r>
+              <w:rPr>
+                <w:highlight w:val="yellow"/>
+                <w:lang w:val="en-US"/>
+              </w:rPr>
+              <w:drawing>
+                <wp:anchor behindDoc="0" distT="0" distB="0" distL="0" distR="0" simplePos="0" locked="0" layoutInCell="1" allowOverlap="1" relativeHeight="15">
+                  <wp:simplePos x="0" y="0"/>
+                  <wp:positionH relativeFrom="column">
+                    <wp:align>center</wp:align>
+                  </wp:positionH>
+                  <wp:positionV relativeFrom="paragraph">
+                    <wp:posOffset>635</wp:posOffset>
+                  </wp:positionV>
+                  <wp:extent cx="5262880" cy="2990215"/>
+                  <wp:effectExtent l="0" t="0" r="0" b="0"/>
+                  <wp:wrapSquare wrapText="largest"/>
+                  <wp:docPr id="14" name="Imagen14" descr=""/>
+                  <wp:cNvGraphicFramePr>
+                    <a:graphicFrameLocks xmlns:a="http://schemas.openxmlformats.org/drawingml/2006/main" noChangeAspect="1"/>
+                  </wp:cNvGraphicFramePr>
+                  <a:graphic xmlns:a="http://schemas.openxmlformats.org/drawingml/2006/main">
+                    <a:graphicData uri="http://schemas.openxmlformats.org/drawingml/2006/picture">
+                      <pic:pic xmlns:pic="http://schemas.openxmlformats.org/drawingml/2006/picture">
+                        <pic:nvPicPr>
+                          <pic:cNvPr id="14" name="Imagen14" descr=""/>
+                          <pic:cNvPicPr>
+                            <a:picLocks noChangeAspect="1" noChangeArrowheads="1"/>
+                          </pic:cNvPicPr>
+                        </pic:nvPicPr>
+                        <pic:blipFill>
+                          <a:blip r:embed="rId15"/>
+                          <a:stretch>
+                            <a:fillRect/>
+                          </a:stretch>
+                        </pic:blipFill>
+                        <pic:spPr bwMode="auto">
+                          <a:xfrm>
+                            <a:off x="0" y="0"/>
+                            <a:ext cx="5262880" cy="2990215"/>
+                          </a:xfrm>
+                          <a:prstGeom prst="rect">
+                            <a:avLst/>
+                          </a:prstGeom>
+                        </pic:spPr>
+                      </pic:pic>
+                    </a:graphicData>
+                  </a:graphic>
+                </wp:anchor>
+              </w:drawing>
             </w:r>
           </w:p>
         </w:tc>
@@ -1842,10 +3400,7 @@
             <w:pPr>
               <w:pStyle w:val="Normal"/>
               <w:spacing w:lineRule="auto" w:line="240" w:before="0" w:after="0"/>
-              <w:rPr>
-                <w:highlight w:val="yellow"/>
-                <w:lang w:val="en-US"/>
-              </w:rPr>
+              <w:rPr/>
             </w:pPr>
             <w:r>
               <w:rPr>
@@ -1853,6 +3408,22 @@
                 <w:lang w:val="en-US"/>
               </w:rPr>
               <w:t>Indique aquí a qué se deben las diferencias entre el comportamiento observado y lo especificado en la RFC 5359.</w:t>
+            </w:r>
+          </w:p>
+          <w:p>
+            <w:pPr>
+              <w:pStyle w:val="Normal"/>
+              <w:spacing w:lineRule="auto" w:line="240" w:before="0" w:after="0"/>
+              <w:rPr>
+                <w:rFonts w:ascii="Calibri" w:hAnsi="Calibri" w:eastAsia="Calibri" w:cs="" w:asciiTheme="minorHAnsi" w:cstheme="minorBidi" w:eastAsiaTheme="minorHAnsi" w:hAnsiTheme="minorHAnsi"/>
+              </w:rPr>
+            </w:pPr>
+            <w:r>
+              <w:rPr>
+                <w:rFonts w:eastAsia="Calibri" w:cs="" w:cstheme="minorBidi" w:eastAsiaTheme="minorHAnsi"/>
+                <w:lang w:val="en-US"/>
+              </w:rPr>
+              <w:t>A diferencia del RFC 5359 el usuario A no envía un paquete RE-INVITE al usuario C para cambiar el Contact URI y así actuar como foco de la llamda. En su lugar, el usuario A mete a la llamada al usuario C sin cambiar ningún parámetro de la llamda.</w:t>
             </w:r>
           </w:p>
         </w:tc>
@@ -1917,7 +3488,7 @@
           <w:bottom w:w="0" w:type="dxa"/>
           <w:right w:w="108" w:type="dxa"/>
         </w:tblCellMar>
-        <w:tblLook w:val="04a0" w:noVBand="1" w:noHBand="0" w:lastColumn="0" w:firstColumn="1" w:lastRow="0" w:firstRow="1"/>
+        <w:tblLook w:noVBand="1" w:val="04a0" w:noHBand="0" w:lastColumn="0" w:firstColumn="1" w:lastRow="0" w:firstRow="1"/>
       </w:tblPr>
       <w:tblGrid>
         <w:gridCol w:w="8494"/>
@@ -1972,6 +3543,51 @@
               <w:rPr>
                 <w:lang w:val="en-US"/>
               </w:rPr>
+              <w:t>En el fichero regexroute.conf se han añadido las siguientes líneas:</w:t>
+            </w:r>
+          </w:p>
+          <w:p>
+            <w:pPr>
+              <w:pStyle w:val="Normal"/>
+              <w:spacing w:lineRule="auto" w:line="240" w:before="0" w:after="0"/>
+              <w:rPr>
+                <w:lang w:val="en-US"/>
+              </w:rPr>
+            </w:pPr>
+            <w:r>
+              <w:rPr>
+                <w:lang w:val="en-US"/>
+              </w:rPr>
+            </w:r>
+          </w:p>
+          <w:p>
+            <w:pPr>
+              <w:pStyle w:val="Normal"/>
+              <w:spacing w:lineRule="auto" w:line="240" w:before="0" w:after="0"/>
+              <w:rPr>
+                <w:lang w:val="en-US"/>
+              </w:rPr>
+            </w:pPr>
+            <w:r>
+              <w:rPr>
+                <w:lang w:val="en-US"/>
+              </w:rPr>
+              <w:t>^01$=sip/sip:jorgeG@150.244.66.61:5060</w:t>
+            </w:r>
+          </w:p>
+          <w:p>
+            <w:pPr>
+              <w:pStyle w:val="Normal"/>
+              <w:spacing w:lineRule="auto" w:line="240" w:before="0" w:after="0"/>
+              <w:rPr>
+                <w:lang w:val="en-US"/>
+              </w:rPr>
+            </w:pPr>
+            <w:r>
+              <w:rPr>
+                <w:lang w:val="en-US"/>
+              </w:rPr>
+              <w:t>^02$=sip/sip:javierG@150.244.66.61:5060</w:t>
             </w:r>
           </w:p>
         </w:tc>
@@ -2034,7 +3650,7 @@
           <w:bottom w:w="0" w:type="dxa"/>
           <w:right w:w="108" w:type="dxa"/>
         </w:tblCellMar>
-        <w:tblLook w:val="04a0" w:noVBand="1" w:noHBand="0" w:lastColumn="0" w:firstColumn="1" w:lastRow="0" w:firstRow="1"/>
+        <w:tblLook w:noVBand="1" w:val="04a0" w:noHBand="0" w:lastColumn="0" w:firstColumn="1" w:lastRow="0" w:firstRow="1"/>
       </w:tblPr>
       <w:tblGrid>
         <w:gridCol w:w="8494"/>
@@ -2075,20 +3691,160 @@
               <w:rPr>
                 <w:lang w:val="en-US"/>
               </w:rPr>
-            </w:r>
-          </w:p>
-          <w:p>
-            <w:pPr>
-              <w:pStyle w:val="Normal"/>
-              <w:spacing w:lineRule="auto" w:line="240" w:before="0" w:after="0"/>
-              <w:rPr>
-                <w:lang w:val="en-US"/>
-              </w:rPr>
-            </w:pPr>
-            <w:r>
-              <w:rPr>
-                <w:lang w:val="en-US"/>
-              </w:rPr>
+              <w:drawing>
+                <wp:anchor behindDoc="0" distT="0" distB="0" distL="0" distR="0" simplePos="0" locked="0" layoutInCell="1" allowOverlap="1" relativeHeight="16">
+                  <wp:simplePos x="0" y="0"/>
+                  <wp:positionH relativeFrom="column">
+                    <wp:align>center</wp:align>
+                  </wp:positionH>
+                  <wp:positionV relativeFrom="paragraph">
+                    <wp:posOffset>635</wp:posOffset>
+                  </wp:positionV>
+                  <wp:extent cx="5262880" cy="916305"/>
+                  <wp:effectExtent l="0" t="0" r="0" b="0"/>
+                  <wp:wrapSquare wrapText="largest"/>
+                  <wp:docPr id="15" name="Imagen15" descr=""/>
+                  <wp:cNvGraphicFramePr>
+                    <a:graphicFrameLocks xmlns:a="http://schemas.openxmlformats.org/drawingml/2006/main" noChangeAspect="1"/>
+                  </wp:cNvGraphicFramePr>
+                  <a:graphic xmlns:a="http://schemas.openxmlformats.org/drawingml/2006/main">
+                    <a:graphicData uri="http://schemas.openxmlformats.org/drawingml/2006/picture">
+                      <pic:pic xmlns:pic="http://schemas.openxmlformats.org/drawingml/2006/picture">
+                        <pic:nvPicPr>
+                          <pic:cNvPr id="15" name="Imagen15" descr=""/>
+                          <pic:cNvPicPr>
+                            <a:picLocks noChangeAspect="1" noChangeArrowheads="1"/>
+                          </pic:cNvPicPr>
+                        </pic:nvPicPr>
+                        <pic:blipFill>
+                          <a:blip r:embed="rId16"/>
+                          <a:stretch>
+                            <a:fillRect/>
+                          </a:stretch>
+                        </pic:blipFill>
+                        <pic:spPr bwMode="auto">
+                          <a:xfrm>
+                            <a:off x="0" y="0"/>
+                            <a:ext cx="5262880" cy="916305"/>
+                          </a:xfrm>
+                          <a:prstGeom prst="rect">
+                            <a:avLst/>
+                          </a:prstGeom>
+                        </pic:spPr>
+                      </pic:pic>
+                    </a:graphicData>
+                  </a:graphic>
+                </wp:anchor>
+              </w:drawing>
+            </w:r>
+          </w:p>
+          <w:p>
+            <w:pPr>
+              <w:pStyle w:val="Normal"/>
+              <w:spacing w:lineRule="auto" w:line="240" w:before="0" w:after="0"/>
+              <w:rPr/>
+            </w:pPr>
+            <w:r>
+              <w:rPr>
+                <w:lang w:val="en-US"/>
+              </w:rPr>
+              <w:t xml:space="preserve">Como se aprecia en la imagen, al utilizar la extensión corta </w:t>
+            </w:r>
+            <w:r>
+              <w:rPr>
+                <w:lang w:val="en-US"/>
+              </w:rPr>
+              <w:t>la cabecera del paquete</w:t>
+            </w:r>
+            <w:r>
+              <w:rPr>
+                <w:lang w:val="en-US"/>
+              </w:rPr>
+              <w:t xml:space="preserve"> INVITE tiene el formato </w:t>
+            </w:r>
+            <w:r>
+              <w:rPr>
+                <w:b/>
+                <w:bCs/>
+                <w:lang w:val="en-US"/>
+              </w:rPr>
+              <w:t xml:space="preserve">INVITE </w:t>
+            </w:r>
+            <w:r>
+              <w:rPr>
+                <w:b/>
+                <w:bCs/>
+                <w:lang w:val="en-US"/>
+              </w:rPr>
+              <w:t>sip:[extension corta]@IP</w:t>
+            </w:r>
+            <w:r>
+              <w:rPr>
+                <w:lang w:val="en-US"/>
+              </w:rPr>
+              <w:t xml:space="preserve">. En el caso de que no utilizemos la extensión corta, </w:t>
+            </w:r>
+            <w:r>
+              <w:rPr>
+                <w:lang w:val="en-US"/>
+              </w:rPr>
+              <w:t>la cabecera del paquete</w:t>
+            </w:r>
+            <w:r>
+              <w:rPr>
+                <w:lang w:val="en-US"/>
+              </w:rPr>
+              <w:t xml:space="preserve"> INVITE </w:t>
+            </w:r>
+            <w:r>
+              <w:rPr>
+                <w:lang w:val="en-US"/>
+              </w:rPr>
+              <w:t xml:space="preserve">tiene </w:t>
+            </w:r>
+            <w:r>
+              <w:rPr>
+                <w:lang w:val="en-US"/>
+              </w:rPr>
+              <w:t xml:space="preserve">el formato: </w:t>
+            </w:r>
+            <w:r>
+              <w:rPr>
+                <w:b/>
+                <w:bCs/>
+                <w:lang w:val="en-US"/>
+              </w:rPr>
+              <w:t xml:space="preserve">INVITE </w:t>
+            </w:r>
+            <w:r>
+              <w:rPr>
+                <w:b/>
+                <w:bCs/>
+                <w:lang w:val="en-US"/>
+              </w:rPr>
+              <w:t>sip:</w:t>
+            </w:r>
+            <w:r>
+              <w:rPr>
+                <w:b/>
+                <w:bCs/>
+                <w:lang w:val="en-US"/>
+              </w:rPr>
+              <w:t>[nombre del usuario]@I</w:t>
+            </w:r>
+            <w:r>
+              <w:rPr>
+                <w:b/>
+                <w:bCs/>
+                <w:lang w:val="en-US"/>
+              </w:rPr>
+              <w:t>P</w:t>
+            </w:r>
+            <w:r>
+              <w:rPr>
+                <w:lang w:val="en-US"/>
+              </w:rPr>
+              <w:t>.</w:t>
             </w:r>
           </w:p>
         </w:tc>
@@ -2096,7 +3852,7 @@
     </w:tbl>
     <w:p>
       <w:pPr>
-        <w:pStyle w:val="Heading2"/>
+        <w:pStyle w:val="Ttulo2"/>
         <w:numPr>
           <w:ilvl w:val="0"/>
           <w:numId w:val="0"/>
@@ -2161,7 +3917,7 @@
         </w:rPr>
         <w:t xml:space="preserve">La pareja creará dos cuentas en </w:t>
       </w:r>
-      <w:hyperlink r:id="rId2">
+      <w:hyperlink r:id="rId17">
         <w:r>
           <w:rPr>
             <w:rStyle w:val="EnlacedeInternet"/>
@@ -2238,7 +3994,7 @@
           <w:bottom w:w="0" w:type="dxa"/>
           <w:right w:w="108" w:type="dxa"/>
         </w:tblCellMar>
-        <w:tblLook w:val="04a0" w:noVBand="1" w:noHBand="0" w:lastColumn="0" w:firstColumn="1" w:lastRow="0" w:firstRow="1"/>
+        <w:tblLook w:noVBand="1" w:val="04a0" w:noHBand="0" w:lastColumn="0" w:firstColumn="1" w:lastRow="0" w:firstRow="1"/>
       </w:tblPr>
       <w:tblGrid>
         <w:gridCol w:w="8494"/>
@@ -2373,7 +4129,7 @@
           <w:bottom w:w="0" w:type="dxa"/>
           <w:right w:w="108" w:type="dxa"/>
         </w:tblCellMar>
-        <w:tblLook w:val="04a0" w:noVBand="1" w:noHBand="0" w:lastColumn="0" w:firstColumn="1" w:lastRow="0" w:firstRow="1"/>
+        <w:tblLook w:noVBand="1" w:val="04a0" w:noHBand="0" w:lastColumn="0" w:firstColumn="1" w:lastRow="0" w:firstRow="1"/>
       </w:tblPr>
       <w:tblGrid>
         <w:gridCol w:w="8494"/>
@@ -2503,7 +4259,7 @@
           <w:bottom w:w="0" w:type="dxa"/>
           <w:right w:w="108" w:type="dxa"/>
         </w:tblCellMar>
-        <w:tblLook w:val="04a0" w:noVBand="1" w:noHBand="0" w:lastColumn="0" w:firstColumn="1" w:lastRow="0" w:firstRow="1"/>
+        <w:tblLook w:noVBand="1" w:val="04a0" w:noHBand="0" w:lastColumn="0" w:firstColumn="1" w:lastRow="0" w:firstRow="1"/>
       </w:tblPr>
       <w:tblGrid>
         <w:gridCol w:w="8494"/>
@@ -2606,7 +4362,7 @@
           <w:bottom w:w="0" w:type="dxa"/>
           <w:right w:w="108" w:type="dxa"/>
         </w:tblCellMar>
-        <w:tblLook w:val="04a0" w:noVBand="1" w:noHBand="0" w:lastColumn="0" w:firstColumn="1" w:lastRow="0" w:firstRow="1"/>
+        <w:tblLook w:noVBand="1" w:val="04a0" w:noHBand="0" w:lastColumn="0" w:firstColumn="1" w:lastRow="0" w:firstRow="1"/>
       </w:tblPr>
       <w:tblGrid>
         <w:gridCol w:w="8494"/>
@@ -2751,7 +4507,7 @@
           <w:bottom w:w="0" w:type="dxa"/>
           <w:right w:w="108" w:type="dxa"/>
         </w:tblCellMar>
-        <w:tblLook w:val="04a0" w:noVBand="1" w:noHBand="0" w:lastColumn="0" w:firstColumn="1" w:lastRow="0" w:firstRow="1"/>
+        <w:tblLook w:noVBand="1" w:val="04a0" w:noHBand="0" w:lastColumn="0" w:firstColumn="1" w:lastRow="0" w:firstRow="1"/>
       </w:tblPr>
       <w:tblGrid>
         <w:gridCol w:w="8494"/>
@@ -2961,7 +4717,7 @@
           <w:bottom w:w="0" w:type="dxa"/>
           <w:right w:w="108" w:type="dxa"/>
         </w:tblCellMar>
-        <w:tblLook w:val="04a0" w:noVBand="1" w:noHBand="0" w:lastColumn="0" w:firstColumn="1" w:lastRow="0" w:firstRow="1"/>
+        <w:tblLook w:noVBand="1" w:val="04a0" w:noHBand="0" w:lastColumn="0" w:firstColumn="1" w:lastRow="0" w:firstRow="1"/>
       </w:tblPr>
       <w:tblGrid>
         <w:gridCol w:w="8494"/>
@@ -3257,7 +5013,7 @@
           <w:bottom w:w="0" w:type="dxa"/>
           <w:right w:w="108" w:type="dxa"/>
         </w:tblCellMar>
-        <w:tblLook w:val="04a0" w:noVBand="1" w:noHBand="0" w:lastColumn="0" w:firstColumn="1" w:lastRow="0" w:firstRow="1"/>
+        <w:tblLook w:noVBand="1" w:val="04a0" w:noHBand="0" w:lastColumn="0" w:firstColumn="1" w:lastRow="0" w:firstRow="1"/>
       </w:tblPr>
       <w:tblGrid>
         <w:gridCol w:w="8494"/>
@@ -3399,7 +5155,7 @@
     </w:p>
     <w:p>
       <w:pPr>
-        <w:pStyle w:val="Heading1"/>
+        <w:pStyle w:val="Ttulo1"/>
         <w:numPr>
           <w:ilvl w:val="0"/>
           <w:numId w:val="2"/>
@@ -3508,20 +5264,27 @@
   <w:footnote w:id="2">
     <w:p>
       <w:pPr>
-        <w:pStyle w:val="Footnote"/>
+        <w:pStyle w:val="Notaalpie"/>
         <w:spacing w:before="0" w:after="200"/>
         <w:rPr/>
       </w:pPr>
       <w:r>
         <w:rPr>
+          <w:rStyle w:val="Caracteresdenotaalpie"/>
+        </w:rPr>
+        <w:footnoteRef/>
+      </w:r>
+      <w:r>
+        <w:rPr>
+          <w:rStyle w:val="Caracteresdenotaalpie"/>
+        </w:rPr>
+        <w:tab/>
+      </w:r>
+      <w:r>
+        <w:rPr>
           <w:rStyle w:val="FootnoteCharacters"/>
         </w:rPr>
-        <w:footnoteRef/>
-      </w:r>
-      <w:r>
-        <w:rPr>
-          <w:rStyle w:val="FootnoteCharacters"/>
-        </w:rPr>
+        <w:tab/>
         <w:tab/>
       </w:r>
       <w:r>
@@ -3539,20 +5302,27 @@
   <w:footnote w:id="3">
     <w:p>
       <w:pPr>
-        <w:pStyle w:val="Footnote"/>
+        <w:pStyle w:val="Notaalpie"/>
         <w:spacing w:before="0" w:after="200"/>
         <w:rPr/>
       </w:pPr>
       <w:r>
         <w:rPr>
+          <w:rStyle w:val="Caracteresdenotaalpie"/>
+        </w:rPr>
+        <w:footnoteRef/>
+      </w:r>
+      <w:r>
+        <w:rPr>
+          <w:rStyle w:val="Caracteresdenotaalpie"/>
+        </w:rPr>
+        <w:tab/>
+      </w:r>
+      <w:r>
+        <w:rPr>
           <w:rStyle w:val="FootnoteCharacters"/>
         </w:rPr>
-        <w:footnoteRef/>
-      </w:r>
-      <w:r>
-        <w:rPr>
-          <w:rStyle w:val="FootnoteCharacters"/>
-        </w:rPr>
+        <w:tab/>
         <w:tab/>
       </w:r>
       <w:r>
@@ -3575,7 +5345,7 @@
   <w:abstractNum w:abstractNumId="1">
     <w:lvl w:ilvl="0">
       <w:start w:val="1"/>
-      <w:pStyle w:val="Heading1"/>
+      <w:pStyle w:val="Ttulo1"/>
       <w:numFmt w:val="decimal"/>
       <w:lvlText w:val="%1"/>
       <w:lvlJc w:val="left"/>
@@ -3585,7 +5355,7 @@
     </w:lvl>
     <w:lvl w:ilvl="1">
       <w:start w:val="1"/>
-      <w:pStyle w:val="Heading2"/>
+      <w:pStyle w:val="Ttulo2"/>
       <w:numFmt w:val="decimal"/>
       <w:lvlText w:val="%1.%2"/>
       <w:lvlJc w:val="left"/>
@@ -3595,7 +5365,7 @@
     </w:lvl>
     <w:lvl w:ilvl="2">
       <w:start w:val="1"/>
-      <w:pStyle w:val="Heading3"/>
+      <w:pStyle w:val="Ttulo3"/>
       <w:numFmt w:val="decimal"/>
       <w:lvlText w:val="%1.%2.%3"/>
       <w:lvlJc w:val="left"/>
@@ -3605,7 +5375,7 @@
     </w:lvl>
     <w:lvl w:ilvl="3">
       <w:start w:val="1"/>
-      <w:pStyle w:val="Heading4"/>
+      <w:pStyle w:val="Ttulo4"/>
       <w:numFmt w:val="decimal"/>
       <w:lvlText w:val="%1.%2.%3.%4"/>
       <w:lvlJc w:val="left"/>
@@ -3615,7 +5385,7 @@
     </w:lvl>
     <w:lvl w:ilvl="4">
       <w:start w:val="1"/>
-      <w:pStyle w:val="Heading5"/>
+      <w:pStyle w:val="Ttulo5"/>
       <w:numFmt w:val="decimal"/>
       <w:lvlText w:val="%1.%2.%3.%4.%5"/>
       <w:lvlJc w:val="left"/>
@@ -3625,7 +5395,7 @@
     </w:lvl>
     <w:lvl w:ilvl="5">
       <w:start w:val="1"/>
-      <w:pStyle w:val="Heading6"/>
+      <w:pStyle w:val="Ttulo6"/>
       <w:numFmt w:val="decimal"/>
       <w:lvlText w:val="%1.%2.%3.%4.%5.%6"/>
       <w:lvlJc w:val="left"/>
@@ -3635,7 +5405,7 @@
     </w:lvl>
     <w:lvl w:ilvl="6">
       <w:start w:val="1"/>
-      <w:pStyle w:val="Heading7"/>
+      <w:pStyle w:val="Ttulo7"/>
       <w:numFmt w:val="decimal"/>
       <w:lvlText w:val="%1.%2.%3.%4.%5.%6.%7"/>
       <w:lvlJc w:val="left"/>
@@ -3645,7 +5415,7 @@
     </w:lvl>
     <w:lvl w:ilvl="7">
       <w:start w:val="1"/>
-      <w:pStyle w:val="Heading8"/>
+      <w:pStyle w:val="Ttulo8"/>
       <w:numFmt w:val="decimal"/>
       <w:lvlText w:val="%1.%2.%3.%4.%5.%6.%7.%8"/>
       <w:lvlJc w:val="left"/>
@@ -3655,7 +5425,7 @@
     </w:lvl>
     <w:lvl w:ilvl="8">
       <w:start w:val="1"/>
-      <w:pStyle w:val="Heading9"/>
+      <w:pStyle w:val="Ttulo9"/>
       <w:numFmt w:val="decimal"/>
       <w:lvlText w:val="%1.%2.%3.%4.%5.%6.%7.%8.%9"/>
       <w:lvlJc w:val="left"/>
@@ -4251,7 +6021,7 @@
       <w:lang w:val="es-ES" w:eastAsia="en-US" w:bidi="ar-SA"/>
     </w:rPr>
   </w:style>
-  <w:style w:type="paragraph" w:styleId="Heading1">
+  <w:style w:type="paragraph" w:styleId="Ttulo1">
     <w:name w:val="Heading 1"/>
     <w:basedOn w:val="Normal"/>
     <w:next w:val="Normal"/>
@@ -4278,7 +6048,7 @@
       <w:szCs w:val="28"/>
     </w:rPr>
   </w:style>
-  <w:style w:type="paragraph" w:styleId="Heading2">
+  <w:style w:type="paragraph" w:styleId="Ttulo2">
     <w:name w:val="Heading 2"/>
     <w:basedOn w:val="Normal"/>
     <w:next w:val="Normal"/>
@@ -4306,7 +6076,7 @@
       <w:szCs w:val="26"/>
     </w:rPr>
   </w:style>
-  <w:style w:type="paragraph" w:styleId="Heading3">
+  <w:style w:type="paragraph" w:styleId="Ttulo3">
     <w:name w:val="Heading 3"/>
     <w:basedOn w:val="Normal"/>
     <w:next w:val="Normal"/>
@@ -4333,7 +6103,7 @@
       <w:color w:val="4F81BD" w:themeColor="accent1"/>
     </w:rPr>
   </w:style>
-  <w:style w:type="paragraph" w:styleId="Heading4">
+  <w:style w:type="paragraph" w:styleId="Ttulo4">
     <w:name w:val="Heading 4"/>
     <w:basedOn w:val="Normal"/>
     <w:next w:val="Normal"/>
@@ -4362,7 +6132,7 @@
       <w:color w:val="4F81BD" w:themeColor="accent1"/>
     </w:rPr>
   </w:style>
-  <w:style w:type="paragraph" w:styleId="Heading5">
+  <w:style w:type="paragraph" w:styleId="Ttulo5">
     <w:name w:val="Heading 5"/>
     <w:basedOn w:val="Normal"/>
     <w:next w:val="Normal"/>
@@ -4387,7 +6157,7 @@
       <w:color w:val="243F60" w:themeColor="accent1" w:themeShade="7f"/>
     </w:rPr>
   </w:style>
-  <w:style w:type="paragraph" w:styleId="Heading6">
+  <w:style w:type="paragraph" w:styleId="Ttulo6">
     <w:name w:val="Heading 6"/>
     <w:basedOn w:val="Normal"/>
     <w:next w:val="Normal"/>
@@ -4414,7 +6184,7 @@
       <w:color w:val="243F60" w:themeColor="accent1" w:themeShade="7f"/>
     </w:rPr>
   </w:style>
-  <w:style w:type="paragraph" w:styleId="Heading7">
+  <w:style w:type="paragraph" w:styleId="Ttulo7">
     <w:name w:val="Heading 7"/>
     <w:basedOn w:val="Normal"/>
     <w:next w:val="Normal"/>
@@ -4441,7 +6211,7 @@
       <w:color w:val="404040" w:themeColor="text1" w:themeTint="bf"/>
     </w:rPr>
   </w:style>
-  <w:style w:type="paragraph" w:styleId="Heading8">
+  <w:style w:type="paragraph" w:styleId="Ttulo8">
     <w:name w:val="Heading 8"/>
     <w:basedOn w:val="Normal"/>
     <w:next w:val="Normal"/>
@@ -4468,7 +6238,7 @@
       <w:szCs w:val="20"/>
     </w:rPr>
   </w:style>
-  <w:style w:type="paragraph" w:styleId="Heading9">
+  <w:style w:type="paragraph" w:styleId="Ttulo9">
     <w:name w:val="Heading 9"/>
     <w:basedOn w:val="Normal"/>
     <w:next w:val="Normal"/>
@@ -4705,6 +6475,7 @@
   </w:style>
   <w:style w:type="character" w:styleId="EndnoteAnchor">
     <w:name w:val="Endnote Anchor"/>
+    <w:qFormat/>
     <w:rPr>
       <w:vertAlign w:val="superscript"/>
     </w:rPr>
@@ -4729,6 +6500,7 @@
   </w:style>
   <w:style w:type="character" w:styleId="FootnoteAnchor">
     <w:name w:val="Footnote Anchor"/>
+    <w:qFormat/>
     <w:rPr>
       <w:vertAlign w:val="superscript"/>
     </w:rPr>
@@ -4887,16 +6659,12 @@
   </w:style>
   <w:style w:type="character" w:styleId="InternetLink">
     <w:name w:val="Internet Link"/>
+    <w:qFormat/>
     <w:rPr>
       <w:color w:val="000080"/>
       <w:u w:val="single"/>
       <w:lang w:val="zxx" w:eastAsia="zxx" w:bidi="zxx"/>
     </w:rPr>
-  </w:style>
-  <w:style w:type="character" w:styleId="IndexLink">
-    <w:name w:val="Index Link"/>
-    <w:qFormat/>
-    <w:rPr/>
   </w:style>
   <w:style w:type="character" w:styleId="ListLabel13">
     <w:name w:val="ListLabel 13"/>
@@ -4914,10 +6682,26 @@
       <w:lang w:val="en-US"/>
     </w:rPr>
   </w:style>
-  <w:style w:type="paragraph" w:styleId="Heading">
-    <w:name w:val="Heading"/>
+  <w:style w:type="character" w:styleId="ListLabel15">
+    <w:name w:val="ListLabel 15"/>
+    <w:qFormat/>
+    <w:rPr>
+      <w:vanish/>
+      <w:lang w:val="en-US"/>
+    </w:rPr>
+  </w:style>
+  <w:style w:type="character" w:styleId="ListLabel16">
+    <w:name w:val="ListLabel 16"/>
+    <w:qFormat/>
+    <w:rPr>
+      <w:vanish/>
+      <w:lang w:val="en-US"/>
+    </w:rPr>
+  </w:style>
+  <w:style w:type="paragraph" w:styleId="Ttulo">
+    <w:name w:val="Título"/>
     <w:basedOn w:val="Normal"/>
-    <w:next w:val="TextBody"/>
+    <w:next w:val="Cuerpodetexto"/>
     <w:qFormat/>
     <w:pPr>
       <w:keepNext w:val="true"/>
@@ -4929,7 +6713,7 @@
       <w:szCs w:val="28"/>
     </w:rPr>
   </w:style>
-  <w:style w:type="paragraph" w:styleId="TextBody">
+  <w:style w:type="paragraph" w:styleId="Cuerpodetexto">
     <w:name w:val="Body Text"/>
     <w:basedOn w:val="Normal"/>
     <w:pPr>
@@ -4937,15 +6721,15 @@
     </w:pPr>
     <w:rPr/>
   </w:style>
-  <w:style w:type="paragraph" w:styleId="List">
+  <w:style w:type="paragraph" w:styleId="Lista">
     <w:name w:val="List"/>
-    <w:basedOn w:val="TextBody"/>
+    <w:basedOn w:val="Cuerpodetexto"/>
     <w:pPr/>
     <w:rPr>
       <w:rFonts w:cs="FreeSans"/>
     </w:rPr>
   </w:style>
-  <w:style w:type="paragraph" w:styleId="Caption">
+  <w:style w:type="paragraph" w:styleId="Leyenda">
     <w:name w:val="Caption"/>
     <w:basedOn w:val="Normal"/>
     <w:qFormat/>
@@ -4961,8 +6745,8 @@
       <w:szCs w:val="24"/>
     </w:rPr>
   </w:style>
-  <w:style w:type="paragraph" w:styleId="Index">
-    <w:name w:val="Index"/>
+  <w:style w:type="paragraph" w:styleId="Ndice">
+    <w:name w:val="Índice"/>
     <w:basedOn w:val="Normal"/>
     <w:qFormat/>
     <w:pPr>
@@ -4986,18 +6770,7 @@
       <w:szCs w:val="28"/>
     </w:rPr>
   </w:style>
-  <w:style w:type="paragraph" w:styleId="Ndice">
-    <w:name w:val="Índice"/>
-    <w:basedOn w:val="Normal"/>
-    <w:qFormat/>
-    <w:pPr>
-      <w:suppressLineNumbers/>
-    </w:pPr>
-    <w:rPr>
-      <w:rFonts w:cs="FreeSans"/>
-    </w:rPr>
-  </w:style>
-  <w:style w:type="paragraph" w:styleId="Title">
+  <w:style w:type="paragraph" w:styleId="Titular">
     <w:name w:val="Title"/>
     <w:basedOn w:val="Normal"/>
     <w:next w:val="Normal"/>
@@ -5035,7 +6808,7 @@
   </w:style>
   <w:style w:type="paragraph" w:styleId="TOCHeading">
     <w:name w:val="TOC Heading"/>
-    <w:basedOn w:val="Heading1"/>
+    <w:basedOn w:val="Ttulo1"/>
     <w:next w:val="Normal"/>
     <w:uiPriority w:val="39"/>
     <w:semiHidden/>
@@ -5053,7 +6826,7 @@
       <w:lang w:eastAsia="es-ES"/>
     </w:rPr>
   </w:style>
-  <w:style w:type="paragraph" w:styleId="Contents1">
+  <w:style w:type="paragraph" w:styleId="Sumario1">
     <w:name w:val="TOC 1"/>
     <w:basedOn w:val="Normal"/>
     <w:next w:val="Normal"/>
@@ -5066,7 +6839,7 @@
     </w:pPr>
     <w:rPr/>
   </w:style>
-  <w:style w:type="paragraph" w:styleId="Contents2">
+  <w:style w:type="paragraph" w:styleId="Sumario2">
     <w:name w:val="TOC 2"/>
     <w:basedOn w:val="Normal"/>
     <w:next w:val="Normal"/>
@@ -5117,7 +6890,7 @@
       <w:lang w:eastAsia="es-ES"/>
     </w:rPr>
   </w:style>
-  <w:style w:type="paragraph" w:styleId="Endnote">
+  <w:style w:type="paragraph" w:styleId="Notafinal">
     <w:name w:val="Endnote Text"/>
     <w:basedOn w:val="Normal"/>
     <w:link w:val="TextonotaalfinalCar"/>
@@ -5134,7 +6907,7 @@
       <w:szCs w:val="20"/>
     </w:rPr>
   </w:style>
-  <w:style w:type="paragraph" w:styleId="Footnote">
+  <w:style w:type="paragraph" w:styleId="Notaalpie">
     <w:name w:val="Footnote Text"/>
     <w:basedOn w:val="Normal"/>
     <w:link w:val="TextonotapieCar"/>
@@ -5146,7 +6919,7 @@
     <w:pPr/>
     <w:rPr/>
   </w:style>
-  <w:style w:type="paragraph" w:styleId="Caption1">
+  <w:style w:type="paragraph" w:styleId="Caption">
     <w:name w:val="caption"/>
     <w:basedOn w:val="Normal"/>
     <w:next w:val="Normal"/>

</xml_diff>